<commit_message>
Documentation of Test Cases
List of test cases
</commit_message>
<xml_diff>
--- a/ListOfTestCases.docx
+++ b/ListOfTestCases.docx
@@ -511,11 +511,81 @@
           <w:szCs w:val="28"/>
         </w:rPr>
       </w:pPr>
-    </w:p>
-    <w:p>
-      <w:bookmarkStart w:id="0" w:name="_GoBack"/>
-      <w:bookmarkEnd w:id="0"/>
-    </w:p>
+      <w:r>
+        <w:rPr>
+          <w:rFonts w:ascii="Times New Roman" w:hAnsi="Times New Roman" w:cs="Times New Roman"/>
+          <w:sz w:val="28"/>
+          <w:szCs w:val="28"/>
+        </w:rPr>
+        <w:t>The file location whe</w:t>
+      </w:r>
+      <w:r>
+        <w:rPr>
+          <w:rFonts w:ascii="Times New Roman" w:hAnsi="Times New Roman" w:cs="Times New Roman"/>
+          <w:sz w:val="28"/>
+          <w:szCs w:val="28"/>
+        </w:rPr>
+        <w:t>re test cases are automated is :</w:t>
+      </w:r>
+    </w:p>
+    <w:p>
+      <w:pPr>
+        <w:rPr>
+          <w:rFonts w:ascii="Times New Roman" w:hAnsi="Times New Roman" w:cs="Times New Roman"/>
+          <w:b/>
+          <w:sz w:val="28"/>
+          <w:szCs w:val="28"/>
+        </w:rPr>
+      </w:pPr>
+      <w:r>
+        <w:rPr>
+          <w:rFonts w:ascii="Times New Roman" w:hAnsi="Times New Roman" w:cs="Times New Roman"/>
+          <w:b/>
+          <w:sz w:val="28"/>
+          <w:szCs w:val="28"/>
+        </w:rPr>
+        <w:t>Shop/Shop/</w:t>
+      </w:r>
+      <w:r>
+        <w:rPr>
+          <w:rFonts w:ascii="Times New Roman" w:hAnsi="Times New Roman" w:cs="Times New Roman"/>
+          <w:b/>
+          <w:sz w:val="28"/>
+          <w:szCs w:val="28"/>
+        </w:rPr>
+        <w:t>shop/</w:t>
+      </w:r>
+      <w:proofErr w:type="spellStart"/>
+      <w:r>
+        <w:rPr>
+          <w:rFonts w:ascii="Times New Roman" w:hAnsi="Times New Roman" w:cs="Times New Roman"/>
+          <w:b/>
+          <w:sz w:val="28"/>
+          <w:szCs w:val="28"/>
+        </w:rPr>
+        <w:t>src</w:t>
+      </w:r>
+      <w:proofErr w:type="spellEnd"/>
+      <w:r>
+        <w:rPr>
+          <w:rFonts w:ascii="Times New Roman" w:hAnsi="Times New Roman" w:cs="Times New Roman"/>
+          <w:b/>
+          <w:sz w:val="28"/>
+          <w:szCs w:val="28"/>
+        </w:rPr>
+        <w:t>/test/java/shop/shop/AppTest.java</w:t>
+      </w:r>
+    </w:p>
+    <w:p>
+      <w:pPr>
+        <w:rPr>
+          <w:rFonts w:ascii="Times New Roman" w:hAnsi="Times New Roman" w:cs="Times New Roman"/>
+          <w:sz w:val="28"/>
+          <w:szCs w:val="28"/>
+        </w:rPr>
+      </w:pPr>
+    </w:p>
+    <w:p/>
     <w:p/>
     <w:tbl>
       <w:tblPr>
@@ -1312,7 +1382,6 @@
                 <w:szCs w:val="28"/>
                 <w:lang w:eastAsia="en-CA"/>
               </w:rPr>
-              <w:lastRenderedPageBreak/>
               <w:t>Click on “Checkout” and confirm you have 1 Magic Mouse in your Check-Out Page</w:t>
             </w:r>
           </w:p>
@@ -1469,17 +1538,7 @@
                 <w:sz w:val="28"/>
                 <w:szCs w:val="28"/>
               </w:rPr>
-              <w:t xml:space="preserve">Thank you for purchasing with ONLINE STORE, any items to be shipped will be </w:t>
-            </w:r>
-            <w:r>
-              <w:rPr>
-                <w:rFonts w:ascii="Times New Roman" w:hAnsi="Times New Roman" w:cs="Times New Roman"/>
-                <w:i/>
-                <w:sz w:val="28"/>
-                <w:szCs w:val="28"/>
-              </w:rPr>
-              <w:lastRenderedPageBreak/>
-              <w:t>processed as soon as</w:t>
+              <w:t>Thank you for purchasing with ONLINE STORE, any items to be shipped will be processed as soon as</w:t>
             </w:r>
             <w:r>
               <w:rPr>
@@ -2097,7 +2156,6 @@
                 <w:szCs w:val="28"/>
                 <w:lang w:eastAsia="en-CA"/>
               </w:rPr>
-              <w:lastRenderedPageBreak/>
               <w:t xml:space="preserve">Click on “Checkout” and confirm you have </w:t>
             </w:r>
             <w:r>
@@ -2289,7 +2347,6 @@
           </w:tcPr>
           <w:p>
             <w:r>
-              <w:lastRenderedPageBreak/>
               <w:t xml:space="preserve"> </w:t>
             </w:r>
           </w:p>
@@ -2591,6 +2648,7 @@
                 <w:szCs w:val="28"/>
                 <w:lang w:eastAsia="en-CA"/>
               </w:rPr>
+              <w:lastRenderedPageBreak/>
               <w:t>Click on remove item to cancel the order.</w:t>
             </w:r>
           </w:p>
@@ -4454,6 +4512,7 @@
                 <w:szCs w:val="28"/>
                 <w:lang w:eastAsia="en-CA"/>
               </w:rPr>
+              <w:lastRenderedPageBreak/>
               <w:t xml:space="preserve">Assert the </w:t>
             </w:r>
             <w:r>
@@ -5022,7 +5081,6 @@
                 <w:szCs w:val="28"/>
                 <w:lang w:eastAsia="en-CA"/>
               </w:rPr>
-              <w:lastRenderedPageBreak/>
               <w:t>Click on the magic mouse link to review the details.</w:t>
             </w:r>
           </w:p>
@@ -5146,8 +5204,10 @@
       </w:tr>
     </w:tbl>
     <w:p/>
-    <w:p/>
-    <w:p/>
+    <w:p>
+      <w:bookmarkStart w:id="0" w:name="_GoBack"/>
+      <w:bookmarkEnd w:id="0"/>
+    </w:p>
     <w:p>
       <w:pPr>
         <w:rPr>
@@ -5232,20 +5292,36 @@
       <w:pPr>
         <w:rPr>
           <w:rFonts w:ascii="Times New Roman" w:hAnsi="Times New Roman" w:cs="Times New Roman"/>
-          <w:b/>
           <w:sz w:val="28"/>
           <w:szCs w:val="28"/>
         </w:rPr>
       </w:pPr>
       <w:r>
+        <w:rPr>
+          <w:rFonts w:ascii="Times New Roman" w:hAnsi="Times New Roman" w:cs="Times New Roman"/>
+          <w:sz w:val="28"/>
+          <w:szCs w:val="28"/>
+        </w:rPr>
+        <w:t>The file location whe</w:t>
+      </w:r>
+      <w:r>
+        <w:rPr>
+          <w:rFonts w:ascii="Times New Roman" w:hAnsi="Times New Roman" w:cs="Times New Roman"/>
+          <w:sz w:val="28"/>
+          <w:szCs w:val="28"/>
+        </w:rPr>
+        <w:t>re test cases are automated is :</w:t>
+      </w:r>
+    </w:p>
+    <w:p>
+      <w:pPr>
         <w:rPr>
           <w:rFonts w:ascii="Times New Roman" w:hAnsi="Times New Roman" w:cs="Times New Roman"/>
           <w:b/>
           <w:sz w:val="28"/>
           <w:szCs w:val="28"/>
         </w:rPr>
-        <w:t xml:space="preserve">Sample </w:t>
-      </w:r>
+      </w:pPr>
       <w:r>
         <w:rPr>
           <w:rFonts w:ascii="Times New Roman" w:hAnsi="Times New Roman" w:cs="Times New Roman"/>
@@ -5253,17 +5329,86 @@
           <w:sz w:val="28"/>
           <w:szCs w:val="28"/>
         </w:rPr>
-        <w:t>output:</w:t>
-      </w:r>
-    </w:p>
-    <w:p>
-      <w:pPr>
+        <w:t>Shop/Shop/</w:t>
+      </w:r>
+      <w:r>
         <w:rPr>
           <w:rFonts w:ascii="Times New Roman" w:hAnsi="Times New Roman" w:cs="Times New Roman"/>
           <w:b/>
           <w:sz w:val="28"/>
           <w:szCs w:val="28"/>
         </w:rPr>
+        <w:t>shop/</w:t>
+      </w:r>
+      <w:proofErr w:type="spellStart"/>
+      <w:r>
+        <w:rPr>
+          <w:rFonts w:ascii="Times New Roman" w:hAnsi="Times New Roman" w:cs="Times New Roman"/>
+          <w:b/>
+          <w:sz w:val="28"/>
+          <w:szCs w:val="28"/>
+        </w:rPr>
+        <w:t>src</w:t>
+      </w:r>
+      <w:proofErr w:type="spellEnd"/>
+      <w:r>
+        <w:rPr>
+          <w:rFonts w:ascii="Times New Roman" w:hAnsi="Times New Roman" w:cs="Times New Roman"/>
+          <w:b/>
+          <w:sz w:val="28"/>
+          <w:szCs w:val="28"/>
+        </w:rPr>
+        <w:t>/test/java/shop/shop/AppTest.java</w:t>
+      </w:r>
+    </w:p>
+    <w:p>
+      <w:pPr>
+        <w:rPr>
+          <w:rFonts w:ascii="Times New Roman" w:hAnsi="Times New Roman" w:cs="Times New Roman"/>
+          <w:b/>
+          <w:i/>
+          <w:sz w:val="28"/>
+          <w:szCs w:val="28"/>
+          <w:u w:val="single"/>
+        </w:rPr>
+      </w:pPr>
+    </w:p>
+    <w:p>
+      <w:pPr>
+        <w:rPr>
+          <w:rFonts w:ascii="Times New Roman" w:hAnsi="Times New Roman" w:cs="Times New Roman"/>
+          <w:b/>
+          <w:sz w:val="28"/>
+          <w:szCs w:val="28"/>
+        </w:rPr>
+      </w:pPr>
+      <w:r>
+        <w:rPr>
+          <w:rFonts w:ascii="Times New Roman" w:hAnsi="Times New Roman" w:cs="Times New Roman"/>
+          <w:b/>
+          <w:sz w:val="28"/>
+          <w:szCs w:val="28"/>
+        </w:rPr>
+        <w:t xml:space="preserve">Sample </w:t>
+      </w:r>
+      <w:r>
+        <w:rPr>
+          <w:rFonts w:ascii="Times New Roman" w:hAnsi="Times New Roman" w:cs="Times New Roman"/>
+          <w:b/>
+          <w:sz w:val="28"/>
+          <w:szCs w:val="28"/>
+        </w:rPr>
+        <w:t>output:</w:t>
+      </w:r>
+    </w:p>
+    <w:p>
+      <w:pPr>
+        <w:rPr>
+          <w:rFonts w:ascii="Times New Roman" w:hAnsi="Times New Roman" w:cs="Times New Roman"/>
+          <w:b/>
+          <w:sz w:val="28"/>
+          <w:szCs w:val="28"/>
+        </w:rPr>
       </w:pPr>
     </w:p>
     <w:p>
@@ -5725,8 +5870,580 @@
           <w:sz w:val="20"/>
           <w:szCs w:val="20"/>
         </w:rPr>
+        <w:t>Dec 02, 2018 11:06:04 PM org.openqa.selenium.remote.ProtocolHandshake createSession</w:t>
+      </w:r>
+    </w:p>
+    <w:p>
+      <w:pPr>
+        <w:autoSpaceDE w:val="0"/>
+        <w:autoSpaceDN w:val="0"/>
+        <w:adjustRightInd w:val="0"/>
+        <w:spacing w:after="0" w:line="240" w:lineRule="auto"/>
+        <w:rPr>
+          <w:rFonts w:ascii="Courier New" w:hAnsi="Courier New" w:cs="Courier New"/>
+          <w:sz w:val="20"/>
+          <w:szCs w:val="20"/>
+        </w:rPr>
+      </w:pPr>
+      <w:r>
+        <w:rPr>
+          <w:rFonts w:ascii="Courier New" w:hAnsi="Courier New" w:cs="Courier New"/>
+          <w:color w:val="FF0000"/>
+          <w:sz w:val="20"/>
+          <w:szCs w:val="20"/>
+        </w:rPr>
+        <w:t>INFO: Detected dialect: OSS</w:t>
+      </w:r>
+    </w:p>
+    <w:p>
+      <w:pPr>
+        <w:autoSpaceDE w:val="0"/>
+        <w:autoSpaceDN w:val="0"/>
+        <w:adjustRightInd w:val="0"/>
+        <w:spacing w:after="0" w:line="240" w:lineRule="auto"/>
+        <w:rPr>
+          <w:rFonts w:ascii="Courier New" w:hAnsi="Courier New" w:cs="Courier New"/>
+          <w:sz w:val="20"/>
+          <w:szCs w:val="20"/>
+        </w:rPr>
+      </w:pPr>
+      <w:r>
+        <w:rPr>
+          <w:rFonts w:ascii="Courier New" w:hAnsi="Courier New" w:cs="Courier New"/>
+          <w:color w:val="FF0000"/>
+          <w:sz w:val="20"/>
+          <w:szCs w:val="20"/>
+        </w:rPr>
+        <w:t>Dec 02, 2018 11:06:22 PM shop.shop.AppTest orderMagicMouseAfterViewingTheDetails</w:t>
+      </w:r>
+    </w:p>
+    <w:p>
+      <w:pPr>
+        <w:autoSpaceDE w:val="0"/>
+        <w:autoSpaceDN w:val="0"/>
+        <w:adjustRightInd w:val="0"/>
+        <w:spacing w:after="0" w:line="240" w:lineRule="auto"/>
+        <w:rPr>
+          <w:rFonts w:ascii="Courier New" w:hAnsi="Courier New" w:cs="Courier New"/>
+          <w:sz w:val="20"/>
+          <w:szCs w:val="20"/>
+        </w:rPr>
+      </w:pPr>
+      <w:r>
+        <w:rPr>
+          <w:rFonts w:ascii="Courier New" w:hAnsi="Courier New" w:cs="Courier New"/>
+          <w:color w:val="FF0000"/>
+          <w:sz w:val="20"/>
+          <w:szCs w:val="20"/>
+        </w:rPr>
+        <w:t>INFO: Confirmed there is only 1 magic mouse on checkout page.</w:t>
+      </w:r>
+    </w:p>
+    <w:p>
+      <w:pPr>
+        <w:autoSpaceDE w:val="0"/>
+        <w:autoSpaceDN w:val="0"/>
+        <w:adjustRightInd w:val="0"/>
+        <w:spacing w:after="0" w:line="240" w:lineRule="auto"/>
+        <w:rPr>
+          <w:rFonts w:ascii="Courier New" w:hAnsi="Courier New" w:cs="Courier New"/>
+          <w:sz w:val="20"/>
+          <w:szCs w:val="20"/>
+        </w:rPr>
+      </w:pPr>
+      <w:r>
+        <w:rPr>
+          <w:rFonts w:ascii="Courier New" w:hAnsi="Courier New" w:cs="Courier New"/>
+          <w:color w:val="FF0000"/>
+          <w:sz w:val="20"/>
+          <w:szCs w:val="20"/>
+        </w:rPr>
+        <w:t>Dec 02, 2018 11:06:54 PM shop.shop.AppTest orderMagicMouseAfterViewingTheDetails</w:t>
+      </w:r>
+    </w:p>
+    <w:p>
+      <w:pPr>
+        <w:autoSpaceDE w:val="0"/>
+        <w:autoSpaceDN w:val="0"/>
+        <w:adjustRightInd w:val="0"/>
+        <w:spacing w:after="0" w:line="240" w:lineRule="auto"/>
+        <w:rPr>
+          <w:rFonts w:ascii="Courier New" w:hAnsi="Courier New" w:cs="Courier New"/>
+          <w:sz w:val="20"/>
+          <w:szCs w:val="20"/>
+        </w:rPr>
+      </w:pPr>
+      <w:r>
+        <w:rPr>
+          <w:rFonts w:ascii="Courier New" w:hAnsi="Courier New" w:cs="Courier New"/>
+          <w:color w:val="FF0000"/>
+          <w:sz w:val="20"/>
+          <w:szCs w:val="20"/>
+        </w:rPr>
+        <w:t>INFO: Successfully placed Order for Magic mouse</w:t>
+      </w:r>
+    </w:p>
+    <w:p>
+      <w:pPr>
+        <w:autoSpaceDE w:val="0"/>
+        <w:autoSpaceDN w:val="0"/>
+        <w:adjustRightInd w:val="0"/>
+        <w:spacing w:after="0" w:line="240" w:lineRule="auto"/>
+        <w:rPr>
+          <w:rFonts w:ascii="Courier New" w:hAnsi="Courier New" w:cs="Courier New"/>
+          <w:sz w:val="20"/>
+          <w:szCs w:val="20"/>
+        </w:rPr>
+      </w:pPr>
+      <w:r>
+        <w:rPr>
+          <w:rFonts w:ascii="Courier New" w:hAnsi="Courier New" w:cs="Courier New"/>
+          <w:color w:val="FF0000"/>
+          <w:sz w:val="20"/>
+          <w:szCs w:val="20"/>
+        </w:rPr>
+        <w:t>Dec 02, 2018 11:06:55 PM shop.shop.AppTest openBrowser</w:t>
+      </w:r>
+    </w:p>
+    <w:p>
+      <w:pPr>
+        <w:autoSpaceDE w:val="0"/>
+        <w:autoSpaceDN w:val="0"/>
+        <w:adjustRightInd w:val="0"/>
+        <w:spacing w:after="0" w:line="240" w:lineRule="auto"/>
+        <w:rPr>
+          <w:rFonts w:ascii="Courier New" w:hAnsi="Courier New" w:cs="Courier New"/>
+          <w:sz w:val="20"/>
+          <w:szCs w:val="20"/>
+        </w:rPr>
+      </w:pPr>
+      <w:r>
+        <w:rPr>
+          <w:rFonts w:ascii="Courier New" w:hAnsi="Courier New" w:cs="Courier New"/>
+          <w:color w:val="FF0000"/>
+          <w:sz w:val="20"/>
+          <w:szCs w:val="20"/>
+        </w:rPr>
+        <w:t>INFO: Started Test</w:t>
+      </w:r>
+    </w:p>
+    <w:p>
+      <w:pPr>
+        <w:autoSpaceDE w:val="0"/>
+        <w:autoSpaceDN w:val="0"/>
+        <w:adjustRightInd w:val="0"/>
+        <w:spacing w:after="0" w:line="240" w:lineRule="auto"/>
+        <w:rPr>
+          <w:rFonts w:ascii="Courier New" w:hAnsi="Courier New" w:cs="Courier New"/>
+          <w:sz w:val="20"/>
+          <w:szCs w:val="20"/>
+        </w:rPr>
+      </w:pPr>
+      <w:r>
+        <w:rPr>
+          <w:rFonts w:ascii="Courier New" w:hAnsi="Courier New" w:cs="Courier New"/>
+          <w:color w:val="FF0000"/>
+          <w:sz w:val="20"/>
+          <w:szCs w:val="20"/>
+        </w:rPr>
+        <w:t>Starting ChromeDriver 2.44.609538 (b655c5a60b0b544917107a59d4153d4bf78e1b90) on port 3499</w:t>
+      </w:r>
+    </w:p>
+    <w:p>
+      <w:pPr>
+        <w:autoSpaceDE w:val="0"/>
+        <w:autoSpaceDN w:val="0"/>
+        <w:adjustRightInd w:val="0"/>
+        <w:spacing w:after="0" w:line="240" w:lineRule="auto"/>
+        <w:rPr>
+          <w:rFonts w:ascii="Courier New" w:hAnsi="Courier New" w:cs="Courier New"/>
+          <w:sz w:val="20"/>
+          <w:szCs w:val="20"/>
+        </w:rPr>
+      </w:pPr>
+      <w:r>
+        <w:rPr>
+          <w:rFonts w:ascii="Courier New" w:hAnsi="Courier New" w:cs="Courier New"/>
+          <w:color w:val="FF0000"/>
+          <w:sz w:val="20"/>
+          <w:szCs w:val="20"/>
+        </w:rPr>
+        <w:t>Only local connections are allowed.</w:t>
+      </w:r>
+    </w:p>
+    <w:p>
+      <w:pPr>
+        <w:autoSpaceDE w:val="0"/>
+        <w:autoSpaceDN w:val="0"/>
+        <w:adjustRightInd w:val="0"/>
+        <w:spacing w:after="0" w:line="240" w:lineRule="auto"/>
+        <w:rPr>
+          <w:rFonts w:ascii="Courier New" w:hAnsi="Courier New" w:cs="Courier New"/>
+          <w:sz w:val="20"/>
+          <w:szCs w:val="20"/>
+        </w:rPr>
+      </w:pPr>
+      <w:r>
+        <w:rPr>
+          <w:rFonts w:ascii="Courier New" w:hAnsi="Courier New" w:cs="Courier New"/>
+          <w:color w:val="FF0000"/>
+          <w:sz w:val="20"/>
+          <w:szCs w:val="20"/>
+        </w:rPr>
+        <w:t>Dec 02, 2018 11:06:56 PM org.openqa.selenium.remote.ProtocolHandshake createSession</w:t>
+      </w:r>
+    </w:p>
+    <w:p>
+      <w:pPr>
+        <w:autoSpaceDE w:val="0"/>
+        <w:autoSpaceDN w:val="0"/>
+        <w:adjustRightInd w:val="0"/>
+        <w:spacing w:after="0" w:line="240" w:lineRule="auto"/>
+        <w:rPr>
+          <w:rFonts w:ascii="Courier New" w:hAnsi="Courier New" w:cs="Courier New"/>
+          <w:sz w:val="20"/>
+          <w:szCs w:val="20"/>
+        </w:rPr>
+      </w:pPr>
+      <w:r>
+        <w:rPr>
+          <w:rFonts w:ascii="Courier New" w:hAnsi="Courier New" w:cs="Courier New"/>
+          <w:color w:val="FF0000"/>
+          <w:sz w:val="20"/>
+          <w:szCs w:val="20"/>
+        </w:rPr>
+        <w:t>INFO: Attempting bi-dialect session, assuming Postel's Law holds true on the remote end</w:t>
+      </w:r>
+    </w:p>
+    <w:p>
+      <w:pPr>
+        <w:autoSpaceDE w:val="0"/>
+        <w:autoSpaceDN w:val="0"/>
+        <w:adjustRightInd w:val="0"/>
+        <w:spacing w:after="0" w:line="240" w:lineRule="auto"/>
+        <w:rPr>
+          <w:rFonts w:ascii="Courier New" w:hAnsi="Courier New" w:cs="Courier New"/>
+          <w:sz w:val="20"/>
+          <w:szCs w:val="20"/>
+        </w:rPr>
+      </w:pPr>
+      <w:r>
+        <w:rPr>
+          <w:rFonts w:ascii="Courier New" w:hAnsi="Courier New" w:cs="Courier New"/>
+          <w:color w:val="FF0000"/>
+          <w:sz w:val="20"/>
+          <w:szCs w:val="20"/>
+        </w:rPr>
+        <w:t>Dec 02, 2018 11:06:58 PM org.openqa.selenium.remote.ProtocolHandshake createSession</w:t>
+      </w:r>
+    </w:p>
+    <w:p>
+      <w:pPr>
+        <w:autoSpaceDE w:val="0"/>
+        <w:autoSpaceDN w:val="0"/>
+        <w:adjustRightInd w:val="0"/>
+        <w:spacing w:after="0" w:line="240" w:lineRule="auto"/>
+        <w:rPr>
+          <w:rFonts w:ascii="Courier New" w:hAnsi="Courier New" w:cs="Courier New"/>
+          <w:sz w:val="20"/>
+          <w:szCs w:val="20"/>
+        </w:rPr>
+      </w:pPr>
+      <w:r>
+        <w:rPr>
+          <w:rFonts w:ascii="Courier New" w:hAnsi="Courier New" w:cs="Courier New"/>
+          <w:color w:val="FF0000"/>
+          <w:sz w:val="20"/>
+          <w:szCs w:val="20"/>
+        </w:rPr>
+        <w:t>INFO: Detected dialect: OSS</w:t>
+      </w:r>
+    </w:p>
+    <w:p>
+      <w:pPr>
+        <w:autoSpaceDE w:val="0"/>
+        <w:autoSpaceDN w:val="0"/>
+        <w:adjustRightInd w:val="0"/>
+        <w:spacing w:after="0" w:line="240" w:lineRule="auto"/>
+        <w:rPr>
+          <w:rFonts w:ascii="Courier New" w:hAnsi="Courier New" w:cs="Courier New"/>
+          <w:sz w:val="20"/>
+          <w:szCs w:val="20"/>
+        </w:rPr>
+      </w:pPr>
+      <w:r>
+        <w:rPr>
+          <w:rFonts w:ascii="Courier New" w:hAnsi="Courier New" w:cs="Courier New"/>
+          <w:color w:val="FF0000"/>
+          <w:sz w:val="20"/>
+          <w:szCs w:val="20"/>
+        </w:rPr>
+        <w:t>Dec 02, 2018 11:07:16 PM shop.shop.AppTest updateOrder</w:t>
+      </w:r>
+    </w:p>
+    <w:p>
+      <w:pPr>
+        <w:autoSpaceDE w:val="0"/>
+        <w:autoSpaceDN w:val="0"/>
+        <w:adjustRightInd w:val="0"/>
+        <w:spacing w:after="0" w:line="240" w:lineRule="auto"/>
+        <w:rPr>
+          <w:rFonts w:ascii="Courier New" w:hAnsi="Courier New" w:cs="Courier New"/>
+          <w:sz w:val="20"/>
+          <w:szCs w:val="20"/>
+        </w:rPr>
+      </w:pPr>
+      <w:r>
+        <w:rPr>
+          <w:rFonts w:ascii="Courier New" w:hAnsi="Courier New" w:cs="Courier New"/>
+          <w:color w:val="FF0000"/>
+          <w:sz w:val="20"/>
+          <w:szCs w:val="20"/>
+        </w:rPr>
+        <w:t>INFO: Initial quantity is 1.</w:t>
+      </w:r>
+    </w:p>
+    <w:p>
+      <w:pPr>
+        <w:autoSpaceDE w:val="0"/>
+        <w:autoSpaceDN w:val="0"/>
+        <w:adjustRightInd w:val="0"/>
+        <w:spacing w:after="0" w:line="240" w:lineRule="auto"/>
+        <w:rPr>
+          <w:rFonts w:ascii="Courier New" w:hAnsi="Courier New" w:cs="Courier New"/>
+          <w:sz w:val="20"/>
+          <w:szCs w:val="20"/>
+        </w:rPr>
+      </w:pPr>
+      <w:r>
+        <w:rPr>
+          <w:rFonts w:ascii="Courier New" w:hAnsi="Courier New" w:cs="Courier New"/>
+          <w:color w:val="FF0000"/>
+          <w:sz w:val="20"/>
+          <w:szCs w:val="20"/>
+        </w:rPr>
         <w:lastRenderedPageBreak/>
-        <w:t>Dec 02, 2018 11:06:04 PM org.openqa.selenium.remote.ProtocolHandshake createSession</w:t>
+        <w:t>Dec 02, 2018 11:07:20 PM shop.shop.AppTest updateOrder</w:t>
+      </w:r>
+    </w:p>
+    <w:p>
+      <w:pPr>
+        <w:autoSpaceDE w:val="0"/>
+        <w:autoSpaceDN w:val="0"/>
+        <w:adjustRightInd w:val="0"/>
+        <w:spacing w:after="0" w:line="240" w:lineRule="auto"/>
+        <w:rPr>
+          <w:rFonts w:ascii="Courier New" w:hAnsi="Courier New" w:cs="Courier New"/>
+          <w:sz w:val="20"/>
+          <w:szCs w:val="20"/>
+        </w:rPr>
+      </w:pPr>
+      <w:r>
+        <w:rPr>
+          <w:rFonts w:ascii="Courier New" w:hAnsi="Courier New" w:cs="Courier New"/>
+          <w:color w:val="FF0000"/>
+          <w:sz w:val="20"/>
+          <w:szCs w:val="20"/>
+        </w:rPr>
+        <w:t>INFO: Updated the quantity</w:t>
+      </w:r>
+    </w:p>
+    <w:p>
+      <w:pPr>
+        <w:autoSpaceDE w:val="0"/>
+        <w:autoSpaceDN w:val="0"/>
+        <w:adjustRightInd w:val="0"/>
+        <w:spacing w:after="0" w:line="240" w:lineRule="auto"/>
+        <w:rPr>
+          <w:rFonts w:ascii="Courier New" w:hAnsi="Courier New" w:cs="Courier New"/>
+          <w:sz w:val="20"/>
+          <w:szCs w:val="20"/>
+        </w:rPr>
+      </w:pPr>
+      <w:r>
+        <w:rPr>
+          <w:rFonts w:ascii="Courier New" w:hAnsi="Courier New" w:cs="Courier New"/>
+          <w:color w:val="FF0000"/>
+          <w:sz w:val="20"/>
+          <w:szCs w:val="20"/>
+        </w:rPr>
+        <w:t>Dec 02, 2018 11:07:43 PM shop.shop.AppTest updateOrder</w:t>
+      </w:r>
+    </w:p>
+    <w:p>
+      <w:pPr>
+        <w:autoSpaceDE w:val="0"/>
+        <w:autoSpaceDN w:val="0"/>
+        <w:adjustRightInd w:val="0"/>
+        <w:spacing w:after="0" w:line="240" w:lineRule="auto"/>
+        <w:rPr>
+          <w:rFonts w:ascii="Courier New" w:hAnsi="Courier New" w:cs="Courier New"/>
+          <w:sz w:val="20"/>
+          <w:szCs w:val="20"/>
+        </w:rPr>
+      </w:pPr>
+      <w:r>
+        <w:rPr>
+          <w:rFonts w:ascii="Courier New" w:hAnsi="Courier New" w:cs="Courier New"/>
+          <w:color w:val="FF0000"/>
+          <w:sz w:val="20"/>
+          <w:szCs w:val="20"/>
+        </w:rPr>
+        <w:t>INFO: Successfully placed the order after updating the order</w:t>
+      </w:r>
+    </w:p>
+    <w:p>
+      <w:pPr>
+        <w:autoSpaceDE w:val="0"/>
+        <w:autoSpaceDN w:val="0"/>
+        <w:adjustRightInd w:val="0"/>
+        <w:spacing w:after="0" w:line="240" w:lineRule="auto"/>
+        <w:rPr>
+          <w:rFonts w:ascii="Courier New" w:hAnsi="Courier New" w:cs="Courier New"/>
+          <w:sz w:val="20"/>
+          <w:szCs w:val="20"/>
+        </w:rPr>
+      </w:pPr>
+      <w:r>
+        <w:rPr>
+          <w:rFonts w:ascii="Courier New" w:hAnsi="Courier New" w:cs="Courier New"/>
+          <w:color w:val="FF0000"/>
+          <w:sz w:val="20"/>
+          <w:szCs w:val="20"/>
+        </w:rPr>
+        <w:t>Dec 02, 2018 11:07:44 PM shop.shop.AppTest openBrowser</w:t>
+      </w:r>
+    </w:p>
+    <w:p>
+      <w:pPr>
+        <w:autoSpaceDE w:val="0"/>
+        <w:autoSpaceDN w:val="0"/>
+        <w:adjustRightInd w:val="0"/>
+        <w:spacing w:after="0" w:line="240" w:lineRule="auto"/>
+        <w:rPr>
+          <w:rFonts w:ascii="Courier New" w:hAnsi="Courier New" w:cs="Courier New"/>
+          <w:sz w:val="20"/>
+          <w:szCs w:val="20"/>
+        </w:rPr>
+      </w:pPr>
+      <w:r>
+        <w:rPr>
+          <w:rFonts w:ascii="Courier New" w:hAnsi="Courier New" w:cs="Courier New"/>
+          <w:color w:val="FF0000"/>
+          <w:sz w:val="20"/>
+          <w:szCs w:val="20"/>
+        </w:rPr>
+        <w:t>INFO: Started Test</w:t>
+      </w:r>
+    </w:p>
+    <w:p>
+      <w:pPr>
+        <w:autoSpaceDE w:val="0"/>
+        <w:autoSpaceDN w:val="0"/>
+        <w:adjustRightInd w:val="0"/>
+        <w:spacing w:after="0" w:line="240" w:lineRule="auto"/>
+        <w:rPr>
+          <w:rFonts w:ascii="Courier New" w:hAnsi="Courier New" w:cs="Courier New"/>
+          <w:sz w:val="20"/>
+          <w:szCs w:val="20"/>
+        </w:rPr>
+      </w:pPr>
+      <w:r>
+        <w:rPr>
+          <w:rFonts w:ascii="Courier New" w:hAnsi="Courier New" w:cs="Courier New"/>
+          <w:color w:val="FF0000"/>
+          <w:sz w:val="20"/>
+          <w:szCs w:val="20"/>
+        </w:rPr>
+        <w:t>Starting ChromeDriver 2.44.609538 (b655c5a60b0b544917107a59d4153d4bf78e1b90) on port 25261</w:t>
+      </w:r>
+    </w:p>
+    <w:p>
+      <w:pPr>
+        <w:autoSpaceDE w:val="0"/>
+        <w:autoSpaceDN w:val="0"/>
+        <w:adjustRightInd w:val="0"/>
+        <w:spacing w:after="0" w:line="240" w:lineRule="auto"/>
+        <w:rPr>
+          <w:rFonts w:ascii="Courier New" w:hAnsi="Courier New" w:cs="Courier New"/>
+          <w:sz w:val="20"/>
+          <w:szCs w:val="20"/>
+        </w:rPr>
+      </w:pPr>
+      <w:r>
+        <w:rPr>
+          <w:rFonts w:ascii="Courier New" w:hAnsi="Courier New" w:cs="Courier New"/>
+          <w:color w:val="FF0000"/>
+          <w:sz w:val="20"/>
+          <w:szCs w:val="20"/>
+        </w:rPr>
+        <w:t>Only local connections are allowed.</w:t>
+      </w:r>
+    </w:p>
+    <w:p>
+      <w:pPr>
+        <w:autoSpaceDE w:val="0"/>
+        <w:autoSpaceDN w:val="0"/>
+        <w:adjustRightInd w:val="0"/>
+        <w:spacing w:after="0" w:line="240" w:lineRule="auto"/>
+        <w:rPr>
+          <w:rFonts w:ascii="Courier New" w:hAnsi="Courier New" w:cs="Courier New"/>
+          <w:sz w:val="20"/>
+          <w:szCs w:val="20"/>
+        </w:rPr>
+      </w:pPr>
+      <w:r>
+        <w:rPr>
+          <w:rFonts w:ascii="Courier New" w:hAnsi="Courier New" w:cs="Courier New"/>
+          <w:color w:val="FF0000"/>
+          <w:sz w:val="20"/>
+          <w:szCs w:val="20"/>
+        </w:rPr>
+        <w:t>Dec 02, 2018 11:07:44 PM org.openqa.selenium.remote.ProtocolHandshake createSession</w:t>
+      </w:r>
+    </w:p>
+    <w:p>
+      <w:pPr>
+        <w:autoSpaceDE w:val="0"/>
+        <w:autoSpaceDN w:val="0"/>
+        <w:adjustRightInd w:val="0"/>
+        <w:spacing w:after="0" w:line="240" w:lineRule="auto"/>
+        <w:rPr>
+          <w:rFonts w:ascii="Courier New" w:hAnsi="Courier New" w:cs="Courier New"/>
+          <w:sz w:val="20"/>
+          <w:szCs w:val="20"/>
+        </w:rPr>
+      </w:pPr>
+      <w:r>
+        <w:rPr>
+          <w:rFonts w:ascii="Courier New" w:hAnsi="Courier New" w:cs="Courier New"/>
+          <w:color w:val="FF0000"/>
+          <w:sz w:val="20"/>
+          <w:szCs w:val="20"/>
+        </w:rPr>
+        <w:t>INFO: Attempting bi-dialect session, assuming Postel's Law holds true on the remote end</w:t>
+      </w:r>
+    </w:p>
+    <w:p>
+      <w:pPr>
+        <w:autoSpaceDE w:val="0"/>
+        <w:autoSpaceDN w:val="0"/>
+        <w:adjustRightInd w:val="0"/>
+        <w:spacing w:after="0" w:line="240" w:lineRule="auto"/>
+        <w:rPr>
+          <w:rFonts w:ascii="Courier New" w:hAnsi="Courier New" w:cs="Courier New"/>
+          <w:sz w:val="20"/>
+          <w:szCs w:val="20"/>
+        </w:rPr>
+      </w:pPr>
+      <w:r>
+        <w:rPr>
+          <w:rFonts w:ascii="Courier New" w:hAnsi="Courier New" w:cs="Courier New"/>
+          <w:color w:val="FF0000"/>
+          <w:sz w:val="20"/>
+          <w:szCs w:val="20"/>
+        </w:rPr>
+        <w:t>Dec 02, 2018 11:07:46 PM org.openqa.selenium.remote.ProtocolHandshake createSession</w:t>
       </w:r>
     </w:p>
     <w:p>
@@ -5770,7 +6487,51 @@
           <w:sz w:val="20"/>
           <w:szCs w:val="20"/>
         </w:rPr>
-        <w:t>Dec 02, 2018 11:06:22 PM shop.shop.AppTest orderMagicMouseAfterViewingTheDetails</w:t>
+        <w:t>Dec 02, 2018 11:07:58 PM shop.shop.AppTest checkoutAndPurchase</w:t>
+      </w:r>
+    </w:p>
+    <w:p>
+      <w:pPr>
+        <w:autoSpaceDE w:val="0"/>
+        <w:autoSpaceDN w:val="0"/>
+        <w:adjustRightInd w:val="0"/>
+        <w:spacing w:after="0" w:line="240" w:lineRule="auto"/>
+        <w:rPr>
+          <w:rFonts w:ascii="Courier New" w:hAnsi="Courier New" w:cs="Courier New"/>
+          <w:sz w:val="20"/>
+          <w:szCs w:val="20"/>
+        </w:rPr>
+      </w:pPr>
+      <w:r>
+        <w:rPr>
+          <w:rFonts w:ascii="Courier New" w:hAnsi="Courier New" w:cs="Courier New"/>
+          <w:color w:val="FF0000"/>
+          <w:sz w:val="20"/>
+          <w:szCs w:val="20"/>
+        </w:rPr>
+        <w:t>INFO: Item has been added to the cart</w:t>
+      </w:r>
+    </w:p>
+    <w:p>
+      <w:pPr>
+        <w:autoSpaceDE w:val="0"/>
+        <w:autoSpaceDN w:val="0"/>
+        <w:adjustRightInd w:val="0"/>
+        <w:spacing w:after="0" w:line="240" w:lineRule="auto"/>
+        <w:rPr>
+          <w:rFonts w:ascii="Courier New" w:hAnsi="Courier New" w:cs="Courier New"/>
+          <w:sz w:val="20"/>
+          <w:szCs w:val="20"/>
+        </w:rPr>
+      </w:pPr>
+      <w:r>
+        <w:rPr>
+          <w:rFonts w:ascii="Courier New" w:hAnsi="Courier New" w:cs="Courier New"/>
+          <w:color w:val="FF0000"/>
+          <w:sz w:val="20"/>
+          <w:szCs w:val="20"/>
+        </w:rPr>
+        <w:t>Dec 02, 2018 11:08:01 PM shop.shop.AppTest checkoutAndPurchase</w:t>
       </w:r>
     </w:p>
     <w:p>
@@ -5814,7 +6575,7 @@
           <w:sz w:val="20"/>
           <w:szCs w:val="20"/>
         </w:rPr>
-        <w:t>Dec 02, 2018 11:06:54 PM shop.shop.AppTest orderMagicMouseAfterViewingTheDetails</w:t>
+        <w:t>Dec 02, 2018 11:08:15 PM shop.shop.AppTest orderMagicMouse</w:t>
       </w:r>
     </w:p>
     <w:p>
@@ -5858,7 +6619,7 @@
           <w:sz w:val="20"/>
           <w:szCs w:val="20"/>
         </w:rPr>
-        <w:t>Dec 02, 2018 11:06:55 PM shop.shop.AppTest openBrowser</w:t>
+        <w:t>Dec 02, 2018 11:08:16 PM shop.shop.AppTest openBrowser</w:t>
       </w:r>
     </w:p>
     <w:p>
@@ -5902,7 +6663,7 @@
           <w:sz w:val="20"/>
           <w:szCs w:val="20"/>
         </w:rPr>
-        <w:t>Starting ChromeDriver 2.44.609538 (b655c5a60b0b544917107a59d4153d4bf78e1b90) on port 3499</w:t>
+        <w:t>Starting ChromeDriver 2.44.609538 (b655c5a60b0b544917107a59d4153d4bf78e1b90) on port 2287</w:t>
       </w:r>
     </w:p>
     <w:p>
@@ -5946,7 +6707,7 @@
           <w:sz w:val="20"/>
           <w:szCs w:val="20"/>
         </w:rPr>
-        <w:t>Dec 02, 2018 11:06:56 PM org.openqa.selenium.remote.ProtocolHandshake createSession</w:t>
+        <w:t>Dec 02, 2018 11:08:17 PM org.openqa.selenium.remote.ProtocolHandshake createSession</w:t>
       </w:r>
     </w:p>
     <w:p>
@@ -5990,7 +6751,7 @@
           <w:sz w:val="20"/>
           <w:szCs w:val="20"/>
         </w:rPr>
-        <w:t>Dec 02, 2018 11:06:58 PM org.openqa.selenium.remote.ProtocolHandshake createSession</w:t>
+        <w:t>Dec 02, 2018 11:08:18 PM org.openqa.selenium.remote.ProtocolHandshake createSession</w:t>
       </w:r>
     </w:p>
     <w:p>
@@ -6034,7 +6795,7 @@
           <w:sz w:val="20"/>
           <w:szCs w:val="20"/>
         </w:rPr>
-        <w:t>Dec 02, 2018 11:07:16 PM shop.shop.AppTest updateOrder</w:t>
+        <w:t>Dec 02, 2018 11:08:33 PM shop.shop.AppTest removeOrder</w:t>
       </w:r>
     </w:p>
     <w:p>
@@ -6078,95 +6839,51 @@
           <w:sz w:val="20"/>
           <w:szCs w:val="20"/>
         </w:rPr>
-        <w:t>Dec 02, 2018 11:07:20 PM shop.shop.AppTest updateOrder</w:t>
-      </w:r>
-    </w:p>
-    <w:p>
-      <w:pPr>
-        <w:autoSpaceDE w:val="0"/>
-        <w:autoSpaceDN w:val="0"/>
-        <w:adjustRightInd w:val="0"/>
-        <w:spacing w:after="0" w:line="240" w:lineRule="auto"/>
-        <w:rPr>
-          <w:rFonts w:ascii="Courier New" w:hAnsi="Courier New" w:cs="Courier New"/>
-          <w:sz w:val="20"/>
-          <w:szCs w:val="20"/>
-        </w:rPr>
-      </w:pPr>
-      <w:r>
-        <w:rPr>
-          <w:rFonts w:ascii="Courier New" w:hAnsi="Courier New" w:cs="Courier New"/>
-          <w:color w:val="FF0000"/>
-          <w:sz w:val="20"/>
-          <w:szCs w:val="20"/>
-        </w:rPr>
-        <w:t>INFO: Updated the quantity</w:t>
-      </w:r>
-    </w:p>
-    <w:p>
-      <w:pPr>
-        <w:autoSpaceDE w:val="0"/>
-        <w:autoSpaceDN w:val="0"/>
-        <w:adjustRightInd w:val="0"/>
-        <w:spacing w:after="0" w:line="240" w:lineRule="auto"/>
-        <w:rPr>
-          <w:rFonts w:ascii="Courier New" w:hAnsi="Courier New" w:cs="Courier New"/>
-          <w:sz w:val="20"/>
-          <w:szCs w:val="20"/>
-        </w:rPr>
-      </w:pPr>
-      <w:r>
-        <w:rPr>
-          <w:rFonts w:ascii="Courier New" w:hAnsi="Courier New" w:cs="Courier New"/>
-          <w:color w:val="FF0000"/>
-          <w:sz w:val="20"/>
-          <w:szCs w:val="20"/>
-        </w:rPr>
-        <w:t>Dec 02, 2018 11:07:43 PM shop.shop.AppTest updateOrder</w:t>
-      </w:r>
-    </w:p>
-    <w:p>
-      <w:pPr>
-        <w:autoSpaceDE w:val="0"/>
-        <w:autoSpaceDN w:val="0"/>
-        <w:adjustRightInd w:val="0"/>
-        <w:spacing w:after="0" w:line="240" w:lineRule="auto"/>
-        <w:rPr>
-          <w:rFonts w:ascii="Courier New" w:hAnsi="Courier New" w:cs="Courier New"/>
-          <w:sz w:val="20"/>
-          <w:szCs w:val="20"/>
-        </w:rPr>
-      </w:pPr>
-      <w:r>
-        <w:rPr>
-          <w:rFonts w:ascii="Courier New" w:hAnsi="Courier New" w:cs="Courier New"/>
-          <w:color w:val="FF0000"/>
-          <w:sz w:val="20"/>
-          <w:szCs w:val="20"/>
-        </w:rPr>
-        <w:t>INFO: Successfully placed the order after updating the order</w:t>
-      </w:r>
-    </w:p>
-    <w:p>
-      <w:pPr>
-        <w:autoSpaceDE w:val="0"/>
-        <w:autoSpaceDN w:val="0"/>
-        <w:adjustRightInd w:val="0"/>
-        <w:spacing w:after="0" w:line="240" w:lineRule="auto"/>
-        <w:rPr>
-          <w:rFonts w:ascii="Courier New" w:hAnsi="Courier New" w:cs="Courier New"/>
-          <w:sz w:val="20"/>
-          <w:szCs w:val="20"/>
-        </w:rPr>
-      </w:pPr>
-      <w:r>
-        <w:rPr>
-          <w:rFonts w:ascii="Courier New" w:hAnsi="Courier New" w:cs="Courier New"/>
-          <w:color w:val="FF0000"/>
-          <w:sz w:val="20"/>
-          <w:szCs w:val="20"/>
-        </w:rPr>
-        <w:t>Dec 02, 2018 11:07:44 PM shop.shop.AppTest openBrowser</w:t>
+        <w:t>Dec 02, 2018 11:08:35 PM shop.shop.AppTest removeOrder</w:t>
+      </w:r>
+    </w:p>
+    <w:p>
+      <w:pPr>
+        <w:autoSpaceDE w:val="0"/>
+        <w:autoSpaceDN w:val="0"/>
+        <w:adjustRightInd w:val="0"/>
+        <w:spacing w:after="0" w:line="240" w:lineRule="auto"/>
+        <w:rPr>
+          <w:rFonts w:ascii="Courier New" w:hAnsi="Courier New" w:cs="Courier New"/>
+          <w:sz w:val="20"/>
+          <w:szCs w:val="20"/>
+        </w:rPr>
+      </w:pPr>
+      <w:r>
+        <w:rPr>
+          <w:rFonts w:ascii="Courier New" w:hAnsi="Courier New" w:cs="Courier New"/>
+          <w:color w:val="FF0000"/>
+          <w:sz w:val="20"/>
+          <w:szCs w:val="20"/>
+        </w:rPr>
+        <w:t>INFO: Cart empty. Nothing to purchase.</w:t>
+      </w:r>
+    </w:p>
+    <w:p>
+      <w:pPr>
+        <w:autoSpaceDE w:val="0"/>
+        <w:autoSpaceDN w:val="0"/>
+        <w:adjustRightInd w:val="0"/>
+        <w:spacing w:after="0" w:line="240" w:lineRule="auto"/>
+        <w:rPr>
+          <w:rFonts w:ascii="Courier New" w:hAnsi="Courier New" w:cs="Courier New"/>
+          <w:sz w:val="20"/>
+          <w:szCs w:val="20"/>
+        </w:rPr>
+      </w:pPr>
+      <w:r>
+        <w:rPr>
+          <w:rFonts w:ascii="Courier New" w:hAnsi="Courier New" w:cs="Courier New"/>
+          <w:color w:val="FF0000"/>
+          <w:sz w:val="20"/>
+          <w:szCs w:val="20"/>
+        </w:rPr>
+        <w:t>Dec 02, 2018 11:08:36 PM shop.shop.AppTest openBrowser</w:t>
       </w:r>
     </w:p>
     <w:p>
@@ -6210,7 +6927,7 @@
           <w:sz w:val="20"/>
           <w:szCs w:val="20"/>
         </w:rPr>
-        <w:t>Starting ChromeDriver 2.44.609538 (b655c5a60b0b544917107a59d4153d4bf78e1b90) on port 25261</w:t>
+        <w:t>Starting ChromeDriver 2.44.609538 (b655c5a60b0b544917107a59d4153d4bf78e1b90) on port 28231</w:t>
       </w:r>
     </w:p>
     <w:p>
@@ -6254,7 +6971,7 @@
           <w:sz w:val="20"/>
           <w:szCs w:val="20"/>
         </w:rPr>
-        <w:t>Dec 02, 2018 11:07:44 PM org.openqa.selenium.remote.ProtocolHandshake createSession</w:t>
+        <w:t>Dec 02, 2018 11:08:37 PM org.openqa.selenium.remote.ProtocolHandshake createSession</w:t>
       </w:r>
     </w:p>
     <w:p>
@@ -6298,7 +7015,7 @@
           <w:sz w:val="20"/>
           <w:szCs w:val="20"/>
         </w:rPr>
-        <w:t>Dec 02, 2018 11:07:46 PM org.openqa.selenium.remote.ProtocolHandshake createSession</w:t>
+        <w:t>Dec 02, 2018 11:08:39 PM org.openqa.selenium.remote.ProtocolHandshake createSession</w:t>
       </w:r>
     </w:p>
     <w:p>
@@ -6342,7 +7059,712 @@
           <w:sz w:val="20"/>
           <w:szCs w:val="20"/>
         </w:rPr>
-        <w:t>Dec 02, 2018 11:07:58 PM shop.shop.AppTest checkoutAndPurchase</w:t>
+        <w:t>Dec 02, 2018 11:08:46 PM shop.shop.AppTest searchInvalidProduct</w:t>
+      </w:r>
+    </w:p>
+    <w:p>
+      <w:pPr>
+        <w:autoSpaceDE w:val="0"/>
+        <w:autoSpaceDN w:val="0"/>
+        <w:adjustRightInd w:val="0"/>
+        <w:spacing w:after="0" w:line="240" w:lineRule="auto"/>
+        <w:rPr>
+          <w:rFonts w:ascii="Courier New" w:hAnsi="Courier New" w:cs="Courier New"/>
+          <w:sz w:val="20"/>
+          <w:szCs w:val="20"/>
+        </w:rPr>
+      </w:pPr>
+      <w:r>
+        <w:rPr>
+          <w:rFonts w:ascii="Courier New" w:hAnsi="Courier New" w:cs="Courier New"/>
+          <w:color w:val="FF0000"/>
+          <w:sz w:val="20"/>
+          <w:szCs w:val="20"/>
+        </w:rPr>
+        <w:t>INFO: Product not found</w:t>
+      </w:r>
+    </w:p>
+    <w:p>
+      <w:pPr>
+        <w:autoSpaceDE w:val="0"/>
+        <w:autoSpaceDN w:val="0"/>
+        <w:adjustRightInd w:val="0"/>
+        <w:spacing w:after="0" w:line="240" w:lineRule="auto"/>
+        <w:rPr>
+          <w:rFonts w:ascii="Courier New" w:hAnsi="Courier New" w:cs="Courier New"/>
+          <w:sz w:val="20"/>
+          <w:szCs w:val="20"/>
+        </w:rPr>
+      </w:pPr>
+      <w:r>
+        <w:rPr>
+          <w:rFonts w:ascii="Courier New" w:hAnsi="Courier New" w:cs="Courier New"/>
+          <w:color w:val="FF0000"/>
+          <w:sz w:val="20"/>
+          <w:szCs w:val="20"/>
+        </w:rPr>
+        <w:t>Dec 02, 2018 11:08:47 PM shop.shop.AppTest openBrowser</w:t>
+      </w:r>
+    </w:p>
+    <w:p>
+      <w:pPr>
+        <w:autoSpaceDE w:val="0"/>
+        <w:autoSpaceDN w:val="0"/>
+        <w:adjustRightInd w:val="0"/>
+        <w:spacing w:after="0" w:line="240" w:lineRule="auto"/>
+        <w:rPr>
+          <w:rFonts w:ascii="Courier New" w:hAnsi="Courier New" w:cs="Courier New"/>
+          <w:sz w:val="20"/>
+          <w:szCs w:val="20"/>
+        </w:rPr>
+      </w:pPr>
+      <w:r>
+        <w:rPr>
+          <w:rFonts w:ascii="Courier New" w:hAnsi="Courier New" w:cs="Courier New"/>
+          <w:color w:val="FF0000"/>
+          <w:sz w:val="20"/>
+          <w:szCs w:val="20"/>
+        </w:rPr>
+        <w:t>INFO: Started Test</w:t>
+      </w:r>
+    </w:p>
+    <w:p>
+      <w:pPr>
+        <w:autoSpaceDE w:val="0"/>
+        <w:autoSpaceDN w:val="0"/>
+        <w:adjustRightInd w:val="0"/>
+        <w:spacing w:after="0" w:line="240" w:lineRule="auto"/>
+        <w:rPr>
+          <w:rFonts w:ascii="Courier New" w:hAnsi="Courier New" w:cs="Courier New"/>
+          <w:sz w:val="20"/>
+          <w:szCs w:val="20"/>
+        </w:rPr>
+      </w:pPr>
+      <w:r>
+        <w:rPr>
+          <w:rFonts w:ascii="Courier New" w:hAnsi="Courier New" w:cs="Courier New"/>
+          <w:color w:val="FF0000"/>
+          <w:sz w:val="20"/>
+          <w:szCs w:val="20"/>
+        </w:rPr>
+        <w:t>Starting ChromeDriver 2.44.609538 (b655c5a60b0b544917107a59d4153d4bf78e1b90) on port 32003</w:t>
+      </w:r>
+    </w:p>
+    <w:p>
+      <w:pPr>
+        <w:autoSpaceDE w:val="0"/>
+        <w:autoSpaceDN w:val="0"/>
+        <w:adjustRightInd w:val="0"/>
+        <w:spacing w:after="0" w:line="240" w:lineRule="auto"/>
+        <w:rPr>
+          <w:rFonts w:ascii="Courier New" w:hAnsi="Courier New" w:cs="Courier New"/>
+          <w:sz w:val="20"/>
+          <w:szCs w:val="20"/>
+        </w:rPr>
+      </w:pPr>
+      <w:r>
+        <w:rPr>
+          <w:rFonts w:ascii="Courier New" w:hAnsi="Courier New" w:cs="Courier New"/>
+          <w:color w:val="FF0000"/>
+          <w:sz w:val="20"/>
+          <w:szCs w:val="20"/>
+        </w:rPr>
+        <w:t>Only local connections are allowed.</w:t>
+      </w:r>
+    </w:p>
+    <w:p>
+      <w:pPr>
+        <w:autoSpaceDE w:val="0"/>
+        <w:autoSpaceDN w:val="0"/>
+        <w:adjustRightInd w:val="0"/>
+        <w:spacing w:after="0" w:line="240" w:lineRule="auto"/>
+        <w:rPr>
+          <w:rFonts w:ascii="Courier New" w:hAnsi="Courier New" w:cs="Courier New"/>
+          <w:sz w:val="20"/>
+          <w:szCs w:val="20"/>
+        </w:rPr>
+      </w:pPr>
+      <w:r>
+        <w:rPr>
+          <w:rFonts w:ascii="Courier New" w:hAnsi="Courier New" w:cs="Courier New"/>
+          <w:color w:val="FF0000"/>
+          <w:sz w:val="20"/>
+          <w:szCs w:val="20"/>
+        </w:rPr>
+        <w:lastRenderedPageBreak/>
+        <w:t>Dec 02, 2018 11:08:48 PM org.openqa.selenium.remote.ProtocolHandshake createSession</w:t>
+      </w:r>
+    </w:p>
+    <w:p>
+      <w:pPr>
+        <w:autoSpaceDE w:val="0"/>
+        <w:autoSpaceDN w:val="0"/>
+        <w:adjustRightInd w:val="0"/>
+        <w:spacing w:after="0" w:line="240" w:lineRule="auto"/>
+        <w:rPr>
+          <w:rFonts w:ascii="Courier New" w:hAnsi="Courier New" w:cs="Courier New"/>
+          <w:sz w:val="20"/>
+          <w:szCs w:val="20"/>
+        </w:rPr>
+      </w:pPr>
+      <w:r>
+        <w:rPr>
+          <w:rFonts w:ascii="Courier New" w:hAnsi="Courier New" w:cs="Courier New"/>
+          <w:color w:val="FF0000"/>
+          <w:sz w:val="20"/>
+          <w:szCs w:val="20"/>
+        </w:rPr>
+        <w:t>INFO: Attempting bi-dialect session, assuming Postel's Law holds true on the remote end</w:t>
+      </w:r>
+    </w:p>
+    <w:p>
+      <w:pPr>
+        <w:autoSpaceDE w:val="0"/>
+        <w:autoSpaceDN w:val="0"/>
+        <w:adjustRightInd w:val="0"/>
+        <w:spacing w:after="0" w:line="240" w:lineRule="auto"/>
+        <w:rPr>
+          <w:rFonts w:ascii="Courier New" w:hAnsi="Courier New" w:cs="Courier New"/>
+          <w:sz w:val="20"/>
+          <w:szCs w:val="20"/>
+        </w:rPr>
+      </w:pPr>
+      <w:r>
+        <w:rPr>
+          <w:rFonts w:ascii="Courier New" w:hAnsi="Courier New" w:cs="Courier New"/>
+          <w:color w:val="FF0000"/>
+          <w:sz w:val="20"/>
+          <w:szCs w:val="20"/>
+        </w:rPr>
+        <w:t>Dec 02, 2018 11:08:49 PM org.openqa.selenium.remote.ProtocolHandshake createSession</w:t>
+      </w:r>
+    </w:p>
+    <w:p>
+      <w:pPr>
+        <w:autoSpaceDE w:val="0"/>
+        <w:autoSpaceDN w:val="0"/>
+        <w:adjustRightInd w:val="0"/>
+        <w:spacing w:after="0" w:line="240" w:lineRule="auto"/>
+        <w:rPr>
+          <w:rFonts w:ascii="Courier New" w:hAnsi="Courier New" w:cs="Courier New"/>
+          <w:sz w:val="20"/>
+          <w:szCs w:val="20"/>
+        </w:rPr>
+      </w:pPr>
+      <w:r>
+        <w:rPr>
+          <w:rFonts w:ascii="Courier New" w:hAnsi="Courier New" w:cs="Courier New"/>
+          <w:color w:val="FF0000"/>
+          <w:sz w:val="20"/>
+          <w:szCs w:val="20"/>
+        </w:rPr>
+        <w:t>INFO: Detected dialect: OSS</w:t>
+      </w:r>
+    </w:p>
+    <w:p>
+      <w:pPr>
+        <w:autoSpaceDE w:val="0"/>
+        <w:autoSpaceDN w:val="0"/>
+        <w:adjustRightInd w:val="0"/>
+        <w:spacing w:after="0" w:line="240" w:lineRule="auto"/>
+        <w:rPr>
+          <w:rFonts w:ascii="Courier New" w:hAnsi="Courier New" w:cs="Courier New"/>
+          <w:sz w:val="20"/>
+          <w:szCs w:val="20"/>
+        </w:rPr>
+      </w:pPr>
+      <w:r>
+        <w:rPr>
+          <w:rFonts w:ascii="Courier New" w:hAnsi="Courier New" w:cs="Courier New"/>
+          <w:color w:val="FF0000"/>
+          <w:sz w:val="20"/>
+          <w:szCs w:val="20"/>
+        </w:rPr>
+        <w:t>Dec 02, 2018 11:09:05 PM shop.shop.AppTest orderMagicMouseGridView</w:t>
+      </w:r>
+    </w:p>
+    <w:p>
+      <w:pPr>
+        <w:autoSpaceDE w:val="0"/>
+        <w:autoSpaceDN w:val="0"/>
+        <w:adjustRightInd w:val="0"/>
+        <w:spacing w:after="0" w:line="240" w:lineRule="auto"/>
+        <w:rPr>
+          <w:rFonts w:ascii="Courier New" w:hAnsi="Courier New" w:cs="Courier New"/>
+          <w:sz w:val="20"/>
+          <w:szCs w:val="20"/>
+        </w:rPr>
+      </w:pPr>
+      <w:r>
+        <w:rPr>
+          <w:rFonts w:ascii="Courier New" w:hAnsi="Courier New" w:cs="Courier New"/>
+          <w:color w:val="FF0000"/>
+          <w:sz w:val="20"/>
+          <w:szCs w:val="20"/>
+        </w:rPr>
+        <w:t>INFO: Confirmed there is only 1 magic mouse on checkout page.</w:t>
+      </w:r>
+    </w:p>
+    <w:p>
+      <w:pPr>
+        <w:autoSpaceDE w:val="0"/>
+        <w:autoSpaceDN w:val="0"/>
+        <w:adjustRightInd w:val="0"/>
+        <w:spacing w:after="0" w:line="240" w:lineRule="auto"/>
+        <w:rPr>
+          <w:rFonts w:ascii="Courier New" w:hAnsi="Courier New" w:cs="Courier New"/>
+          <w:sz w:val="20"/>
+          <w:szCs w:val="20"/>
+        </w:rPr>
+      </w:pPr>
+      <w:r>
+        <w:rPr>
+          <w:rFonts w:ascii="Courier New" w:hAnsi="Courier New" w:cs="Courier New"/>
+          <w:color w:val="FF0000"/>
+          <w:sz w:val="20"/>
+          <w:szCs w:val="20"/>
+        </w:rPr>
+        <w:t>Dec 02, 2018 11:09:19 PM shop.shop.AppTest orderMagicMouseGridView</w:t>
+      </w:r>
+    </w:p>
+    <w:p>
+      <w:pPr>
+        <w:autoSpaceDE w:val="0"/>
+        <w:autoSpaceDN w:val="0"/>
+        <w:adjustRightInd w:val="0"/>
+        <w:spacing w:after="0" w:line="240" w:lineRule="auto"/>
+        <w:rPr>
+          <w:rFonts w:ascii="Courier New" w:hAnsi="Courier New" w:cs="Courier New"/>
+          <w:sz w:val="20"/>
+          <w:szCs w:val="20"/>
+        </w:rPr>
+      </w:pPr>
+      <w:r>
+        <w:rPr>
+          <w:rFonts w:ascii="Courier New" w:hAnsi="Courier New" w:cs="Courier New"/>
+          <w:color w:val="FF0000"/>
+          <w:sz w:val="20"/>
+          <w:szCs w:val="20"/>
+        </w:rPr>
+        <w:t>INFO: Successfully placed Order for Magic mouse</w:t>
+      </w:r>
+    </w:p>
+    <w:p>
+      <w:pPr>
+        <w:autoSpaceDE w:val="0"/>
+        <w:autoSpaceDN w:val="0"/>
+        <w:adjustRightInd w:val="0"/>
+        <w:spacing w:after="0" w:line="240" w:lineRule="auto"/>
+        <w:rPr>
+          <w:rFonts w:ascii="Courier New" w:hAnsi="Courier New" w:cs="Courier New"/>
+          <w:sz w:val="20"/>
+          <w:szCs w:val="20"/>
+        </w:rPr>
+      </w:pPr>
+      <w:r>
+        <w:rPr>
+          <w:rFonts w:ascii="Courier New" w:hAnsi="Courier New" w:cs="Courier New"/>
+          <w:color w:val="FF0000"/>
+          <w:sz w:val="20"/>
+          <w:szCs w:val="20"/>
+        </w:rPr>
+        <w:t>Dec 02, 2018 11:09:20 PM shop.shop.AppTest openBrowser</w:t>
+      </w:r>
+    </w:p>
+    <w:p>
+      <w:pPr>
+        <w:autoSpaceDE w:val="0"/>
+        <w:autoSpaceDN w:val="0"/>
+        <w:adjustRightInd w:val="0"/>
+        <w:spacing w:after="0" w:line="240" w:lineRule="auto"/>
+        <w:rPr>
+          <w:rFonts w:ascii="Courier New" w:hAnsi="Courier New" w:cs="Courier New"/>
+          <w:sz w:val="20"/>
+          <w:szCs w:val="20"/>
+        </w:rPr>
+      </w:pPr>
+      <w:r>
+        <w:rPr>
+          <w:rFonts w:ascii="Courier New" w:hAnsi="Courier New" w:cs="Courier New"/>
+          <w:color w:val="FF0000"/>
+          <w:sz w:val="20"/>
+          <w:szCs w:val="20"/>
+        </w:rPr>
+        <w:t>INFO: Started Test</w:t>
+      </w:r>
+    </w:p>
+    <w:p>
+      <w:pPr>
+        <w:autoSpaceDE w:val="0"/>
+        <w:autoSpaceDN w:val="0"/>
+        <w:adjustRightInd w:val="0"/>
+        <w:spacing w:after="0" w:line="240" w:lineRule="auto"/>
+        <w:rPr>
+          <w:rFonts w:ascii="Courier New" w:hAnsi="Courier New" w:cs="Courier New"/>
+          <w:sz w:val="20"/>
+          <w:szCs w:val="20"/>
+        </w:rPr>
+      </w:pPr>
+      <w:r>
+        <w:rPr>
+          <w:rFonts w:ascii="Courier New" w:hAnsi="Courier New" w:cs="Courier New"/>
+          <w:color w:val="FF0000"/>
+          <w:sz w:val="20"/>
+          <w:szCs w:val="20"/>
+        </w:rPr>
+        <w:t>Starting ChromeDriver 2.44.609538 (b655c5a60b0b544917107a59d4153d4bf78e1b90) on port 46614</w:t>
+      </w:r>
+    </w:p>
+    <w:p>
+      <w:pPr>
+        <w:autoSpaceDE w:val="0"/>
+        <w:autoSpaceDN w:val="0"/>
+        <w:adjustRightInd w:val="0"/>
+        <w:spacing w:after="0" w:line="240" w:lineRule="auto"/>
+        <w:rPr>
+          <w:rFonts w:ascii="Courier New" w:hAnsi="Courier New" w:cs="Courier New"/>
+          <w:sz w:val="20"/>
+          <w:szCs w:val="20"/>
+        </w:rPr>
+      </w:pPr>
+      <w:r>
+        <w:rPr>
+          <w:rFonts w:ascii="Courier New" w:hAnsi="Courier New" w:cs="Courier New"/>
+          <w:color w:val="FF0000"/>
+          <w:sz w:val="20"/>
+          <w:szCs w:val="20"/>
+        </w:rPr>
+        <w:t>Only local connections are allowed.</w:t>
+      </w:r>
+    </w:p>
+    <w:p>
+      <w:pPr>
+        <w:autoSpaceDE w:val="0"/>
+        <w:autoSpaceDN w:val="0"/>
+        <w:adjustRightInd w:val="0"/>
+        <w:spacing w:after="0" w:line="240" w:lineRule="auto"/>
+        <w:rPr>
+          <w:rFonts w:ascii="Courier New" w:hAnsi="Courier New" w:cs="Courier New"/>
+          <w:sz w:val="20"/>
+          <w:szCs w:val="20"/>
+        </w:rPr>
+      </w:pPr>
+      <w:r>
+        <w:rPr>
+          <w:rFonts w:ascii="Courier New" w:hAnsi="Courier New" w:cs="Courier New"/>
+          <w:color w:val="FF0000"/>
+          <w:sz w:val="20"/>
+          <w:szCs w:val="20"/>
+        </w:rPr>
+        <w:t>Dec 02, 2018 11:09:20 PM org.openqa.selenium.remote.ProtocolHandshake createSession</w:t>
+      </w:r>
+    </w:p>
+    <w:p>
+      <w:pPr>
+        <w:autoSpaceDE w:val="0"/>
+        <w:autoSpaceDN w:val="0"/>
+        <w:adjustRightInd w:val="0"/>
+        <w:spacing w:after="0" w:line="240" w:lineRule="auto"/>
+        <w:rPr>
+          <w:rFonts w:ascii="Courier New" w:hAnsi="Courier New" w:cs="Courier New"/>
+          <w:sz w:val="20"/>
+          <w:szCs w:val="20"/>
+        </w:rPr>
+      </w:pPr>
+      <w:r>
+        <w:rPr>
+          <w:rFonts w:ascii="Courier New" w:hAnsi="Courier New" w:cs="Courier New"/>
+          <w:color w:val="FF0000"/>
+          <w:sz w:val="20"/>
+          <w:szCs w:val="20"/>
+        </w:rPr>
+        <w:t>INFO: Attempting bi-dialect session, assuming Postel's Law holds true on the remote end</w:t>
+      </w:r>
+    </w:p>
+    <w:p>
+      <w:pPr>
+        <w:autoSpaceDE w:val="0"/>
+        <w:autoSpaceDN w:val="0"/>
+        <w:adjustRightInd w:val="0"/>
+        <w:spacing w:after="0" w:line="240" w:lineRule="auto"/>
+        <w:rPr>
+          <w:rFonts w:ascii="Courier New" w:hAnsi="Courier New" w:cs="Courier New"/>
+          <w:sz w:val="20"/>
+          <w:szCs w:val="20"/>
+        </w:rPr>
+      </w:pPr>
+      <w:r>
+        <w:rPr>
+          <w:rFonts w:ascii="Courier New" w:hAnsi="Courier New" w:cs="Courier New"/>
+          <w:color w:val="FF0000"/>
+          <w:sz w:val="20"/>
+          <w:szCs w:val="20"/>
+        </w:rPr>
+        <w:t>Dec 02, 2018 11:09:22 PM org.openqa.selenium.remote.ProtocolHandshake createSession</w:t>
+      </w:r>
+    </w:p>
+    <w:p>
+      <w:pPr>
+        <w:autoSpaceDE w:val="0"/>
+        <w:autoSpaceDN w:val="0"/>
+        <w:adjustRightInd w:val="0"/>
+        <w:spacing w:after="0" w:line="240" w:lineRule="auto"/>
+        <w:rPr>
+          <w:rFonts w:ascii="Courier New" w:hAnsi="Courier New" w:cs="Courier New"/>
+          <w:sz w:val="20"/>
+          <w:szCs w:val="20"/>
+        </w:rPr>
+      </w:pPr>
+      <w:r>
+        <w:rPr>
+          <w:rFonts w:ascii="Courier New" w:hAnsi="Courier New" w:cs="Courier New"/>
+          <w:color w:val="FF0000"/>
+          <w:sz w:val="20"/>
+          <w:szCs w:val="20"/>
+        </w:rPr>
+        <w:t>INFO: Detected dialect: OSS</w:t>
+      </w:r>
+    </w:p>
+    <w:p>
+      <w:pPr>
+        <w:autoSpaceDE w:val="0"/>
+        <w:autoSpaceDN w:val="0"/>
+        <w:adjustRightInd w:val="0"/>
+        <w:spacing w:after="0" w:line="240" w:lineRule="auto"/>
+        <w:rPr>
+          <w:rFonts w:ascii="Courier New" w:hAnsi="Courier New" w:cs="Courier New"/>
+          <w:sz w:val="20"/>
+          <w:szCs w:val="20"/>
+        </w:rPr>
+      </w:pPr>
+      <w:r>
+        <w:rPr>
+          <w:rFonts w:ascii="Courier New" w:hAnsi="Courier New" w:cs="Courier New"/>
+          <w:color w:val="FF0000"/>
+          <w:sz w:val="20"/>
+          <w:szCs w:val="20"/>
+        </w:rPr>
+        <w:t>Dec 02, 2018 11:10:02 PM shop.shop.AppTest orderAll</w:t>
+      </w:r>
+    </w:p>
+    <w:p>
+      <w:pPr>
+        <w:autoSpaceDE w:val="0"/>
+        <w:autoSpaceDN w:val="0"/>
+        <w:adjustRightInd w:val="0"/>
+        <w:spacing w:after="0" w:line="240" w:lineRule="auto"/>
+        <w:rPr>
+          <w:rFonts w:ascii="Courier New" w:hAnsi="Courier New" w:cs="Courier New"/>
+          <w:sz w:val="20"/>
+          <w:szCs w:val="20"/>
+        </w:rPr>
+      </w:pPr>
+      <w:r>
+        <w:rPr>
+          <w:rFonts w:ascii="Courier New" w:hAnsi="Courier New" w:cs="Courier New"/>
+          <w:color w:val="FF0000"/>
+          <w:sz w:val="20"/>
+          <w:szCs w:val="20"/>
+        </w:rPr>
+        <w:t>INFO: Successfully placed Order for All accessories</w:t>
+      </w:r>
+    </w:p>
+    <w:p>
+      <w:pPr>
+        <w:autoSpaceDE w:val="0"/>
+        <w:autoSpaceDN w:val="0"/>
+        <w:adjustRightInd w:val="0"/>
+        <w:spacing w:after="0" w:line="240" w:lineRule="auto"/>
+        <w:rPr>
+          <w:rFonts w:ascii="Courier New" w:hAnsi="Courier New" w:cs="Courier New"/>
+          <w:sz w:val="20"/>
+          <w:szCs w:val="20"/>
+        </w:rPr>
+      </w:pPr>
+      <w:r>
+        <w:rPr>
+          <w:rFonts w:ascii="Courier New" w:hAnsi="Courier New" w:cs="Courier New"/>
+          <w:color w:val="FF0000"/>
+          <w:sz w:val="20"/>
+          <w:szCs w:val="20"/>
+        </w:rPr>
+        <w:t>Dec 02, 2018 11:10:03 PM shop.shop.AppTest openBrowser</w:t>
+      </w:r>
+    </w:p>
+    <w:p>
+      <w:pPr>
+        <w:autoSpaceDE w:val="0"/>
+        <w:autoSpaceDN w:val="0"/>
+        <w:adjustRightInd w:val="0"/>
+        <w:spacing w:after="0" w:line="240" w:lineRule="auto"/>
+        <w:rPr>
+          <w:rFonts w:ascii="Courier New" w:hAnsi="Courier New" w:cs="Courier New"/>
+          <w:sz w:val="20"/>
+          <w:szCs w:val="20"/>
+        </w:rPr>
+      </w:pPr>
+      <w:r>
+        <w:rPr>
+          <w:rFonts w:ascii="Courier New" w:hAnsi="Courier New" w:cs="Courier New"/>
+          <w:color w:val="FF0000"/>
+          <w:sz w:val="20"/>
+          <w:szCs w:val="20"/>
+        </w:rPr>
+        <w:t>INFO: Started Test</w:t>
+      </w:r>
+    </w:p>
+    <w:p>
+      <w:pPr>
+        <w:autoSpaceDE w:val="0"/>
+        <w:autoSpaceDN w:val="0"/>
+        <w:adjustRightInd w:val="0"/>
+        <w:spacing w:after="0" w:line="240" w:lineRule="auto"/>
+        <w:rPr>
+          <w:rFonts w:ascii="Courier New" w:hAnsi="Courier New" w:cs="Courier New"/>
+          <w:sz w:val="20"/>
+          <w:szCs w:val="20"/>
+        </w:rPr>
+      </w:pPr>
+      <w:r>
+        <w:rPr>
+          <w:rFonts w:ascii="Courier New" w:hAnsi="Courier New" w:cs="Courier New"/>
+          <w:color w:val="FF0000"/>
+          <w:sz w:val="20"/>
+          <w:szCs w:val="20"/>
+        </w:rPr>
+        <w:t>Starting ChromeDriver 2.44.609538 (b655c5a60b0b544917107a59d4153d4bf78e1b90) on port 24866</w:t>
+      </w:r>
+    </w:p>
+    <w:p>
+      <w:pPr>
+        <w:autoSpaceDE w:val="0"/>
+        <w:autoSpaceDN w:val="0"/>
+        <w:adjustRightInd w:val="0"/>
+        <w:spacing w:after="0" w:line="240" w:lineRule="auto"/>
+        <w:rPr>
+          <w:rFonts w:ascii="Courier New" w:hAnsi="Courier New" w:cs="Courier New"/>
+          <w:sz w:val="20"/>
+          <w:szCs w:val="20"/>
+        </w:rPr>
+      </w:pPr>
+      <w:r>
+        <w:rPr>
+          <w:rFonts w:ascii="Courier New" w:hAnsi="Courier New" w:cs="Courier New"/>
+          <w:color w:val="FF0000"/>
+          <w:sz w:val="20"/>
+          <w:szCs w:val="20"/>
+        </w:rPr>
+        <w:t>Only local connections are allowed.</w:t>
+      </w:r>
+    </w:p>
+    <w:p>
+      <w:pPr>
+        <w:autoSpaceDE w:val="0"/>
+        <w:autoSpaceDN w:val="0"/>
+        <w:adjustRightInd w:val="0"/>
+        <w:spacing w:after="0" w:line="240" w:lineRule="auto"/>
+        <w:rPr>
+          <w:rFonts w:ascii="Courier New" w:hAnsi="Courier New" w:cs="Courier New"/>
+          <w:sz w:val="20"/>
+          <w:szCs w:val="20"/>
+        </w:rPr>
+      </w:pPr>
+      <w:r>
+        <w:rPr>
+          <w:rFonts w:ascii="Courier New" w:hAnsi="Courier New" w:cs="Courier New"/>
+          <w:color w:val="FF0000"/>
+          <w:sz w:val="20"/>
+          <w:szCs w:val="20"/>
+        </w:rPr>
+        <w:t>Dec 02, 2018 11:10:04 PM org.openqa.selenium.remote.ProtocolHandshake createSession</w:t>
+      </w:r>
+    </w:p>
+    <w:p>
+      <w:pPr>
+        <w:autoSpaceDE w:val="0"/>
+        <w:autoSpaceDN w:val="0"/>
+        <w:adjustRightInd w:val="0"/>
+        <w:spacing w:after="0" w:line="240" w:lineRule="auto"/>
+        <w:rPr>
+          <w:rFonts w:ascii="Courier New" w:hAnsi="Courier New" w:cs="Courier New"/>
+          <w:sz w:val="20"/>
+          <w:szCs w:val="20"/>
+        </w:rPr>
+      </w:pPr>
+      <w:r>
+        <w:rPr>
+          <w:rFonts w:ascii="Courier New" w:hAnsi="Courier New" w:cs="Courier New"/>
+          <w:color w:val="FF0000"/>
+          <w:sz w:val="20"/>
+          <w:szCs w:val="20"/>
+        </w:rPr>
+        <w:t>INFO: Attempting bi-dialect session, assuming Postel's Law holds true on the remote end</w:t>
+      </w:r>
+    </w:p>
+    <w:p>
+      <w:pPr>
+        <w:autoSpaceDE w:val="0"/>
+        <w:autoSpaceDN w:val="0"/>
+        <w:adjustRightInd w:val="0"/>
+        <w:spacing w:after="0" w:line="240" w:lineRule="auto"/>
+        <w:rPr>
+          <w:rFonts w:ascii="Courier New" w:hAnsi="Courier New" w:cs="Courier New"/>
+          <w:sz w:val="20"/>
+          <w:szCs w:val="20"/>
+        </w:rPr>
+      </w:pPr>
+      <w:r>
+        <w:rPr>
+          <w:rFonts w:ascii="Courier New" w:hAnsi="Courier New" w:cs="Courier New"/>
+          <w:color w:val="FF0000"/>
+          <w:sz w:val="20"/>
+          <w:szCs w:val="20"/>
+        </w:rPr>
+        <w:t>Dec 02, 2018 11:10:06 PM org.openqa.selenium.remote.ProtocolHandshake createSession</w:t>
+      </w:r>
+    </w:p>
+    <w:p>
+      <w:pPr>
+        <w:autoSpaceDE w:val="0"/>
+        <w:autoSpaceDN w:val="0"/>
+        <w:adjustRightInd w:val="0"/>
+        <w:spacing w:after="0" w:line="240" w:lineRule="auto"/>
+        <w:rPr>
+          <w:rFonts w:ascii="Courier New" w:hAnsi="Courier New" w:cs="Courier New"/>
+          <w:sz w:val="20"/>
+          <w:szCs w:val="20"/>
+        </w:rPr>
+      </w:pPr>
+      <w:r>
+        <w:rPr>
+          <w:rFonts w:ascii="Courier New" w:hAnsi="Courier New" w:cs="Courier New"/>
+          <w:color w:val="FF0000"/>
+          <w:sz w:val="20"/>
+          <w:szCs w:val="20"/>
+        </w:rPr>
+        <w:t>INFO: Detected dialect: OSS</w:t>
+      </w:r>
+    </w:p>
+    <w:p>
+      <w:pPr>
+        <w:autoSpaceDE w:val="0"/>
+        <w:autoSpaceDN w:val="0"/>
+        <w:adjustRightInd w:val="0"/>
+        <w:spacing w:after="0" w:line="240" w:lineRule="auto"/>
+        <w:rPr>
+          <w:rFonts w:ascii="Courier New" w:hAnsi="Courier New" w:cs="Courier New"/>
+          <w:sz w:val="20"/>
+          <w:szCs w:val="20"/>
+        </w:rPr>
+      </w:pPr>
+      <w:r>
+        <w:rPr>
+          <w:rFonts w:ascii="Courier New" w:hAnsi="Courier New" w:cs="Courier New"/>
+          <w:color w:val="FF0000"/>
+          <w:sz w:val="20"/>
+          <w:szCs w:val="20"/>
+        </w:rPr>
+        <w:t>Dec 02, 2018 11:10:17 PM shop.shop.AppTest checkoutAndPurchase</w:t>
       </w:r>
     </w:p>
     <w:p>
@@ -6386,7 +7808,7 @@
           <w:sz w:val="20"/>
           <w:szCs w:val="20"/>
         </w:rPr>
-        <w:t>Dec 02, 2018 11:08:01 PM shop.shop.AppTest checkoutAndPurchase</w:t>
+        <w:t>Dec 02, 2018 11:10:20 PM shop.shop.AppTest checkoutAndPurchase</w:t>
       </w:r>
     </w:p>
     <w:p>
@@ -6430,51 +7852,271 @@
           <w:sz w:val="20"/>
           <w:szCs w:val="20"/>
         </w:rPr>
-        <w:t>Dec 02, 2018 11:08:15 PM shop.shop.AppTest orderMagicMouse</w:t>
-      </w:r>
-    </w:p>
-    <w:p>
-      <w:pPr>
-        <w:autoSpaceDE w:val="0"/>
-        <w:autoSpaceDN w:val="0"/>
-        <w:adjustRightInd w:val="0"/>
-        <w:spacing w:after="0" w:line="240" w:lineRule="auto"/>
-        <w:rPr>
-          <w:rFonts w:ascii="Courier New" w:hAnsi="Courier New" w:cs="Courier New"/>
-          <w:sz w:val="20"/>
-          <w:szCs w:val="20"/>
-        </w:rPr>
-      </w:pPr>
-      <w:r>
-        <w:rPr>
-          <w:rFonts w:ascii="Courier New" w:hAnsi="Courier New" w:cs="Courier New"/>
-          <w:color w:val="FF0000"/>
-          <w:sz w:val="20"/>
-          <w:szCs w:val="20"/>
-        </w:rPr>
-        <w:t>INFO: Successfully placed Order for Magic mouse</w:t>
-      </w:r>
-    </w:p>
-    <w:p>
-      <w:pPr>
-        <w:autoSpaceDE w:val="0"/>
-        <w:autoSpaceDN w:val="0"/>
-        <w:adjustRightInd w:val="0"/>
-        <w:spacing w:after="0" w:line="240" w:lineRule="auto"/>
-        <w:rPr>
-          <w:rFonts w:ascii="Courier New" w:hAnsi="Courier New" w:cs="Courier New"/>
-          <w:sz w:val="20"/>
-          <w:szCs w:val="20"/>
-        </w:rPr>
-      </w:pPr>
-      <w:r>
-        <w:rPr>
-          <w:rFonts w:ascii="Courier New" w:hAnsi="Courier New" w:cs="Courier New"/>
-          <w:color w:val="FF0000"/>
-          <w:sz w:val="20"/>
-          <w:szCs w:val="20"/>
-        </w:rPr>
-        <w:t>Dec 02, 2018 11:08:16 PM shop.shop.AppTest openBrowser</w:t>
+        <w:t>Dec 02, 2018 11:10:27 PM shop.shop.AppTest addressEmpty</w:t>
+      </w:r>
+    </w:p>
+    <w:p>
+      <w:pPr>
+        <w:autoSpaceDE w:val="0"/>
+        <w:autoSpaceDN w:val="0"/>
+        <w:adjustRightInd w:val="0"/>
+        <w:spacing w:after="0" w:line="240" w:lineRule="auto"/>
+        <w:rPr>
+          <w:rFonts w:ascii="Courier New" w:hAnsi="Courier New" w:cs="Courier New"/>
+          <w:sz w:val="20"/>
+          <w:szCs w:val="20"/>
+        </w:rPr>
+      </w:pPr>
+      <w:r>
+        <w:rPr>
+          <w:rFonts w:ascii="Courier New" w:hAnsi="Courier New" w:cs="Courier New"/>
+          <w:color w:val="FF0000"/>
+          <w:sz w:val="20"/>
+          <w:szCs w:val="20"/>
+        </w:rPr>
+        <w:t>INFO: Please enter a valid email</w:t>
+      </w:r>
+    </w:p>
+    <w:p>
+      <w:pPr>
+        <w:autoSpaceDE w:val="0"/>
+        <w:autoSpaceDN w:val="0"/>
+        <w:adjustRightInd w:val="0"/>
+        <w:spacing w:after="0" w:line="240" w:lineRule="auto"/>
+        <w:rPr>
+          <w:rFonts w:ascii="Courier New" w:hAnsi="Courier New" w:cs="Courier New"/>
+          <w:sz w:val="20"/>
+          <w:szCs w:val="20"/>
+        </w:rPr>
+      </w:pPr>
+      <w:r>
+        <w:rPr>
+          <w:rFonts w:ascii="Courier New" w:hAnsi="Courier New" w:cs="Courier New"/>
+          <w:color w:val="FF0000"/>
+          <w:sz w:val="20"/>
+          <w:szCs w:val="20"/>
+        </w:rPr>
+        <w:t>Dec 02, 2018 11:10:27 PM shop.shop.AppTest addressEmpty</w:t>
+      </w:r>
+    </w:p>
+    <w:p>
+      <w:pPr>
+        <w:autoSpaceDE w:val="0"/>
+        <w:autoSpaceDN w:val="0"/>
+        <w:adjustRightInd w:val="0"/>
+        <w:spacing w:after="0" w:line="240" w:lineRule="auto"/>
+        <w:rPr>
+          <w:rFonts w:ascii="Courier New" w:hAnsi="Courier New" w:cs="Courier New"/>
+          <w:sz w:val="20"/>
+          <w:szCs w:val="20"/>
+        </w:rPr>
+      </w:pPr>
+      <w:r>
+        <w:rPr>
+          <w:rFonts w:ascii="Courier New" w:hAnsi="Courier New" w:cs="Courier New"/>
+          <w:color w:val="FF0000"/>
+          <w:sz w:val="20"/>
+          <w:szCs w:val="20"/>
+        </w:rPr>
+        <w:t>INFO: Please enter a valid first name</w:t>
+      </w:r>
+    </w:p>
+    <w:p>
+      <w:pPr>
+        <w:autoSpaceDE w:val="0"/>
+        <w:autoSpaceDN w:val="0"/>
+        <w:adjustRightInd w:val="0"/>
+        <w:spacing w:after="0" w:line="240" w:lineRule="auto"/>
+        <w:rPr>
+          <w:rFonts w:ascii="Courier New" w:hAnsi="Courier New" w:cs="Courier New"/>
+          <w:sz w:val="20"/>
+          <w:szCs w:val="20"/>
+        </w:rPr>
+      </w:pPr>
+      <w:r>
+        <w:rPr>
+          <w:rFonts w:ascii="Courier New" w:hAnsi="Courier New" w:cs="Courier New"/>
+          <w:color w:val="FF0000"/>
+          <w:sz w:val="20"/>
+          <w:szCs w:val="20"/>
+        </w:rPr>
+        <w:t>Dec 02, 2018 11:10:27 PM shop.shop.AppTest addressEmpty</w:t>
+      </w:r>
+    </w:p>
+    <w:p>
+      <w:pPr>
+        <w:autoSpaceDE w:val="0"/>
+        <w:autoSpaceDN w:val="0"/>
+        <w:adjustRightInd w:val="0"/>
+        <w:spacing w:after="0" w:line="240" w:lineRule="auto"/>
+        <w:rPr>
+          <w:rFonts w:ascii="Courier New" w:hAnsi="Courier New" w:cs="Courier New"/>
+          <w:sz w:val="20"/>
+          <w:szCs w:val="20"/>
+        </w:rPr>
+      </w:pPr>
+      <w:r>
+        <w:rPr>
+          <w:rFonts w:ascii="Courier New" w:hAnsi="Courier New" w:cs="Courier New"/>
+          <w:color w:val="FF0000"/>
+          <w:sz w:val="20"/>
+          <w:szCs w:val="20"/>
+        </w:rPr>
+        <w:t>INFO: Please enter a valid last name</w:t>
+      </w:r>
+    </w:p>
+    <w:p>
+      <w:pPr>
+        <w:autoSpaceDE w:val="0"/>
+        <w:autoSpaceDN w:val="0"/>
+        <w:adjustRightInd w:val="0"/>
+        <w:spacing w:after="0" w:line="240" w:lineRule="auto"/>
+        <w:rPr>
+          <w:rFonts w:ascii="Courier New" w:hAnsi="Courier New" w:cs="Courier New"/>
+          <w:sz w:val="20"/>
+          <w:szCs w:val="20"/>
+        </w:rPr>
+      </w:pPr>
+      <w:r>
+        <w:rPr>
+          <w:rFonts w:ascii="Courier New" w:hAnsi="Courier New" w:cs="Courier New"/>
+          <w:color w:val="FF0000"/>
+          <w:sz w:val="20"/>
+          <w:szCs w:val="20"/>
+        </w:rPr>
+        <w:t>Dec 02, 2018 11:10:27 PM shop.shop.AppTest addressEmpty</w:t>
+      </w:r>
+    </w:p>
+    <w:p>
+      <w:pPr>
+        <w:autoSpaceDE w:val="0"/>
+        <w:autoSpaceDN w:val="0"/>
+        <w:adjustRightInd w:val="0"/>
+        <w:spacing w:after="0" w:line="240" w:lineRule="auto"/>
+        <w:rPr>
+          <w:rFonts w:ascii="Courier New" w:hAnsi="Courier New" w:cs="Courier New"/>
+          <w:sz w:val="20"/>
+          <w:szCs w:val="20"/>
+        </w:rPr>
+      </w:pPr>
+      <w:r>
+        <w:rPr>
+          <w:rFonts w:ascii="Courier New" w:hAnsi="Courier New" w:cs="Courier New"/>
+          <w:color w:val="FF0000"/>
+          <w:sz w:val="20"/>
+          <w:szCs w:val="20"/>
+        </w:rPr>
+        <w:t>INFO: Please enter a valid address</w:t>
+      </w:r>
+    </w:p>
+    <w:p>
+      <w:pPr>
+        <w:autoSpaceDE w:val="0"/>
+        <w:autoSpaceDN w:val="0"/>
+        <w:adjustRightInd w:val="0"/>
+        <w:spacing w:after="0" w:line="240" w:lineRule="auto"/>
+        <w:rPr>
+          <w:rFonts w:ascii="Courier New" w:hAnsi="Courier New" w:cs="Courier New"/>
+          <w:sz w:val="20"/>
+          <w:szCs w:val="20"/>
+        </w:rPr>
+      </w:pPr>
+      <w:r>
+        <w:rPr>
+          <w:rFonts w:ascii="Courier New" w:hAnsi="Courier New" w:cs="Courier New"/>
+          <w:color w:val="FF0000"/>
+          <w:sz w:val="20"/>
+          <w:szCs w:val="20"/>
+        </w:rPr>
+        <w:t>Dec 02, 2018 11:10:27 PM shop.shop.AppTest addressEmpty</w:t>
+      </w:r>
+    </w:p>
+    <w:p>
+      <w:pPr>
+        <w:autoSpaceDE w:val="0"/>
+        <w:autoSpaceDN w:val="0"/>
+        <w:adjustRightInd w:val="0"/>
+        <w:spacing w:after="0" w:line="240" w:lineRule="auto"/>
+        <w:rPr>
+          <w:rFonts w:ascii="Courier New" w:hAnsi="Courier New" w:cs="Courier New"/>
+          <w:sz w:val="20"/>
+          <w:szCs w:val="20"/>
+        </w:rPr>
+      </w:pPr>
+      <w:r>
+        <w:rPr>
+          <w:rFonts w:ascii="Courier New" w:hAnsi="Courier New" w:cs="Courier New"/>
+          <w:color w:val="FF0000"/>
+          <w:sz w:val="20"/>
+          <w:szCs w:val="20"/>
+        </w:rPr>
+        <w:t>INFO: Please enter a valid city</w:t>
+      </w:r>
+    </w:p>
+    <w:p>
+      <w:pPr>
+        <w:autoSpaceDE w:val="0"/>
+        <w:autoSpaceDN w:val="0"/>
+        <w:adjustRightInd w:val="0"/>
+        <w:spacing w:after="0" w:line="240" w:lineRule="auto"/>
+        <w:rPr>
+          <w:rFonts w:ascii="Courier New" w:hAnsi="Courier New" w:cs="Courier New"/>
+          <w:sz w:val="20"/>
+          <w:szCs w:val="20"/>
+        </w:rPr>
+      </w:pPr>
+      <w:r>
+        <w:rPr>
+          <w:rFonts w:ascii="Courier New" w:hAnsi="Courier New" w:cs="Courier New"/>
+          <w:color w:val="FF0000"/>
+          <w:sz w:val="20"/>
+          <w:szCs w:val="20"/>
+        </w:rPr>
+        <w:t>Dec 02, 2018 11:10:27 PM shop.shop.AppTest addressEmpty</w:t>
+      </w:r>
+    </w:p>
+    <w:p>
+      <w:pPr>
+        <w:autoSpaceDE w:val="0"/>
+        <w:autoSpaceDN w:val="0"/>
+        <w:adjustRightInd w:val="0"/>
+        <w:spacing w:after="0" w:line="240" w:lineRule="auto"/>
+        <w:rPr>
+          <w:rFonts w:ascii="Courier New" w:hAnsi="Courier New" w:cs="Courier New"/>
+          <w:sz w:val="20"/>
+          <w:szCs w:val="20"/>
+        </w:rPr>
+      </w:pPr>
+      <w:r>
+        <w:rPr>
+          <w:rFonts w:ascii="Courier New" w:hAnsi="Courier New" w:cs="Courier New"/>
+          <w:color w:val="FF0000"/>
+          <w:sz w:val="20"/>
+          <w:szCs w:val="20"/>
+        </w:rPr>
+        <w:t>INFO: Please enter a valid phone</w:t>
+      </w:r>
+    </w:p>
+    <w:p>
+      <w:pPr>
+        <w:autoSpaceDE w:val="0"/>
+        <w:autoSpaceDN w:val="0"/>
+        <w:adjustRightInd w:val="0"/>
+        <w:spacing w:after="0" w:line="240" w:lineRule="auto"/>
+        <w:rPr>
+          <w:rFonts w:ascii="Courier New" w:hAnsi="Courier New" w:cs="Courier New"/>
+          <w:sz w:val="20"/>
+          <w:szCs w:val="20"/>
+        </w:rPr>
+      </w:pPr>
+      <w:r>
+        <w:rPr>
+          <w:rFonts w:ascii="Courier New" w:hAnsi="Courier New" w:cs="Courier New"/>
+          <w:color w:val="FF0000"/>
+          <w:sz w:val="20"/>
+          <w:szCs w:val="20"/>
+        </w:rPr>
+        <w:t>Dec 02, 2018 11:10:28 PM shop.shop.AppTest openBrowser</w:t>
       </w:r>
     </w:p>
     <w:p>
@@ -6518,117 +8160,7 @@
           <w:sz w:val="20"/>
           <w:szCs w:val="20"/>
         </w:rPr>
-        <w:t>Starting ChromeDriver 2.44.609538 (b655c5a60b0b544917107a59d4153d4bf78e1b90) on port 2287</w:t>
-      </w:r>
-    </w:p>
-    <w:p>
-      <w:pPr>
-        <w:autoSpaceDE w:val="0"/>
-        <w:autoSpaceDN w:val="0"/>
-        <w:adjustRightInd w:val="0"/>
-        <w:spacing w:after="0" w:line="240" w:lineRule="auto"/>
-        <w:rPr>
-          <w:rFonts w:ascii="Courier New" w:hAnsi="Courier New" w:cs="Courier New"/>
-          <w:sz w:val="20"/>
-          <w:szCs w:val="20"/>
-        </w:rPr>
-      </w:pPr>
-      <w:r>
-        <w:rPr>
-          <w:rFonts w:ascii="Courier New" w:hAnsi="Courier New" w:cs="Courier New"/>
-          <w:color w:val="FF0000"/>
-          <w:sz w:val="20"/>
-          <w:szCs w:val="20"/>
-        </w:rPr>
-        <w:t>Only local connections are allowed.</w:t>
-      </w:r>
-    </w:p>
-    <w:p>
-      <w:pPr>
-        <w:autoSpaceDE w:val="0"/>
-        <w:autoSpaceDN w:val="0"/>
-        <w:adjustRightInd w:val="0"/>
-        <w:spacing w:after="0" w:line="240" w:lineRule="auto"/>
-        <w:rPr>
-          <w:rFonts w:ascii="Courier New" w:hAnsi="Courier New" w:cs="Courier New"/>
-          <w:sz w:val="20"/>
-          <w:szCs w:val="20"/>
-        </w:rPr>
-      </w:pPr>
-      <w:r>
-        <w:rPr>
-          <w:rFonts w:ascii="Courier New" w:hAnsi="Courier New" w:cs="Courier New"/>
-          <w:color w:val="FF0000"/>
-          <w:sz w:val="20"/>
-          <w:szCs w:val="20"/>
-        </w:rPr>
-        <w:t>Dec 02, 2018 11:08:17 PM org.openqa.selenium.remote.ProtocolHandshake createSession</w:t>
-      </w:r>
-    </w:p>
-    <w:p>
-      <w:pPr>
-        <w:autoSpaceDE w:val="0"/>
-        <w:autoSpaceDN w:val="0"/>
-        <w:adjustRightInd w:val="0"/>
-        <w:spacing w:after="0" w:line="240" w:lineRule="auto"/>
-        <w:rPr>
-          <w:rFonts w:ascii="Courier New" w:hAnsi="Courier New" w:cs="Courier New"/>
-          <w:sz w:val="20"/>
-          <w:szCs w:val="20"/>
-        </w:rPr>
-      </w:pPr>
-      <w:r>
-        <w:rPr>
-          <w:rFonts w:ascii="Courier New" w:hAnsi="Courier New" w:cs="Courier New"/>
-          <w:color w:val="FF0000"/>
-          <w:sz w:val="20"/>
-          <w:szCs w:val="20"/>
-        </w:rPr>
-        <w:t>INFO: Attempting bi-dialect session, assuming Postel's Law holds true on the remote end</w:t>
-      </w:r>
-    </w:p>
-    <w:p>
-      <w:pPr>
-        <w:autoSpaceDE w:val="0"/>
-        <w:autoSpaceDN w:val="0"/>
-        <w:adjustRightInd w:val="0"/>
-        <w:spacing w:after="0" w:line="240" w:lineRule="auto"/>
-        <w:rPr>
-          <w:rFonts w:ascii="Courier New" w:hAnsi="Courier New" w:cs="Courier New"/>
-          <w:sz w:val="20"/>
-          <w:szCs w:val="20"/>
-        </w:rPr>
-      </w:pPr>
-      <w:r>
-        <w:rPr>
-          <w:rFonts w:ascii="Courier New" w:hAnsi="Courier New" w:cs="Courier New"/>
-          <w:color w:val="FF0000"/>
-          <w:sz w:val="20"/>
-          <w:szCs w:val="20"/>
-        </w:rPr>
-        <w:t>Dec 02, 2018 11:08:18 PM org.openqa.selenium.remote.ProtocolHandshake createSession</w:t>
-      </w:r>
-    </w:p>
-    <w:p>
-      <w:pPr>
-        <w:autoSpaceDE w:val="0"/>
-        <w:autoSpaceDN w:val="0"/>
-        <w:adjustRightInd w:val="0"/>
-        <w:spacing w:after="0" w:line="240" w:lineRule="auto"/>
-        <w:rPr>
-          <w:rFonts w:ascii="Courier New" w:hAnsi="Courier New" w:cs="Courier New"/>
-          <w:sz w:val="20"/>
-          <w:szCs w:val="20"/>
-        </w:rPr>
-      </w:pPr>
-      <w:r>
-        <w:rPr>
-          <w:rFonts w:ascii="Courier New" w:hAnsi="Courier New" w:cs="Courier New"/>
-          <w:color w:val="FF0000"/>
-          <w:sz w:val="20"/>
-          <w:szCs w:val="20"/>
-        </w:rPr>
-        <w:t>INFO: Detected dialect: OSS</w:t>
+        <w:t>Starting ChromeDriver 2.44.609538 (b655c5a60b0b544917107a59d4153d4bf78e1b90) on port 7807</w:t>
       </w:r>
     </w:p>
     <w:p>
@@ -6651,1393 +8183,6 @@
           <w:szCs w:val="20"/>
         </w:rPr>
         <w:lastRenderedPageBreak/>
-        <w:t>Dec 02, 2018 11:08:33 PM shop.shop.AppTest removeOrder</w:t>
-      </w:r>
-    </w:p>
-    <w:p>
-      <w:pPr>
-        <w:autoSpaceDE w:val="0"/>
-        <w:autoSpaceDN w:val="0"/>
-        <w:adjustRightInd w:val="0"/>
-        <w:spacing w:after="0" w:line="240" w:lineRule="auto"/>
-        <w:rPr>
-          <w:rFonts w:ascii="Courier New" w:hAnsi="Courier New" w:cs="Courier New"/>
-          <w:sz w:val="20"/>
-          <w:szCs w:val="20"/>
-        </w:rPr>
-      </w:pPr>
-      <w:r>
-        <w:rPr>
-          <w:rFonts w:ascii="Courier New" w:hAnsi="Courier New" w:cs="Courier New"/>
-          <w:color w:val="FF0000"/>
-          <w:sz w:val="20"/>
-          <w:szCs w:val="20"/>
-        </w:rPr>
-        <w:t>INFO: Initial quantity is 1.</w:t>
-      </w:r>
-    </w:p>
-    <w:p>
-      <w:pPr>
-        <w:autoSpaceDE w:val="0"/>
-        <w:autoSpaceDN w:val="0"/>
-        <w:adjustRightInd w:val="0"/>
-        <w:spacing w:after="0" w:line="240" w:lineRule="auto"/>
-        <w:rPr>
-          <w:rFonts w:ascii="Courier New" w:hAnsi="Courier New" w:cs="Courier New"/>
-          <w:sz w:val="20"/>
-          <w:szCs w:val="20"/>
-        </w:rPr>
-      </w:pPr>
-      <w:r>
-        <w:rPr>
-          <w:rFonts w:ascii="Courier New" w:hAnsi="Courier New" w:cs="Courier New"/>
-          <w:color w:val="FF0000"/>
-          <w:sz w:val="20"/>
-          <w:szCs w:val="20"/>
-        </w:rPr>
-        <w:t>Dec 02, 2018 11:08:35 PM shop.shop.AppTest removeOrder</w:t>
-      </w:r>
-    </w:p>
-    <w:p>
-      <w:pPr>
-        <w:autoSpaceDE w:val="0"/>
-        <w:autoSpaceDN w:val="0"/>
-        <w:adjustRightInd w:val="0"/>
-        <w:spacing w:after="0" w:line="240" w:lineRule="auto"/>
-        <w:rPr>
-          <w:rFonts w:ascii="Courier New" w:hAnsi="Courier New" w:cs="Courier New"/>
-          <w:sz w:val="20"/>
-          <w:szCs w:val="20"/>
-        </w:rPr>
-      </w:pPr>
-      <w:r>
-        <w:rPr>
-          <w:rFonts w:ascii="Courier New" w:hAnsi="Courier New" w:cs="Courier New"/>
-          <w:color w:val="FF0000"/>
-          <w:sz w:val="20"/>
-          <w:szCs w:val="20"/>
-        </w:rPr>
-        <w:t>INFO: Cart empty. Nothing to purchase.</w:t>
-      </w:r>
-    </w:p>
-    <w:p>
-      <w:pPr>
-        <w:autoSpaceDE w:val="0"/>
-        <w:autoSpaceDN w:val="0"/>
-        <w:adjustRightInd w:val="0"/>
-        <w:spacing w:after="0" w:line="240" w:lineRule="auto"/>
-        <w:rPr>
-          <w:rFonts w:ascii="Courier New" w:hAnsi="Courier New" w:cs="Courier New"/>
-          <w:sz w:val="20"/>
-          <w:szCs w:val="20"/>
-        </w:rPr>
-      </w:pPr>
-      <w:r>
-        <w:rPr>
-          <w:rFonts w:ascii="Courier New" w:hAnsi="Courier New" w:cs="Courier New"/>
-          <w:color w:val="FF0000"/>
-          <w:sz w:val="20"/>
-          <w:szCs w:val="20"/>
-        </w:rPr>
-        <w:t>Dec 02, 2018 11:08:36 PM shop.shop.AppTest openBrowser</w:t>
-      </w:r>
-    </w:p>
-    <w:p>
-      <w:pPr>
-        <w:autoSpaceDE w:val="0"/>
-        <w:autoSpaceDN w:val="0"/>
-        <w:adjustRightInd w:val="0"/>
-        <w:spacing w:after="0" w:line="240" w:lineRule="auto"/>
-        <w:rPr>
-          <w:rFonts w:ascii="Courier New" w:hAnsi="Courier New" w:cs="Courier New"/>
-          <w:sz w:val="20"/>
-          <w:szCs w:val="20"/>
-        </w:rPr>
-      </w:pPr>
-      <w:r>
-        <w:rPr>
-          <w:rFonts w:ascii="Courier New" w:hAnsi="Courier New" w:cs="Courier New"/>
-          <w:color w:val="FF0000"/>
-          <w:sz w:val="20"/>
-          <w:szCs w:val="20"/>
-        </w:rPr>
-        <w:t>INFO: Started Test</w:t>
-      </w:r>
-    </w:p>
-    <w:p>
-      <w:pPr>
-        <w:autoSpaceDE w:val="0"/>
-        <w:autoSpaceDN w:val="0"/>
-        <w:adjustRightInd w:val="0"/>
-        <w:spacing w:after="0" w:line="240" w:lineRule="auto"/>
-        <w:rPr>
-          <w:rFonts w:ascii="Courier New" w:hAnsi="Courier New" w:cs="Courier New"/>
-          <w:sz w:val="20"/>
-          <w:szCs w:val="20"/>
-        </w:rPr>
-      </w:pPr>
-      <w:r>
-        <w:rPr>
-          <w:rFonts w:ascii="Courier New" w:hAnsi="Courier New" w:cs="Courier New"/>
-          <w:color w:val="FF0000"/>
-          <w:sz w:val="20"/>
-          <w:szCs w:val="20"/>
-        </w:rPr>
-        <w:t>Starting ChromeDriver 2.44.609538 (b655c5a60b0b544917107a59d4153d4bf78e1b90) on port 28231</w:t>
-      </w:r>
-    </w:p>
-    <w:p>
-      <w:pPr>
-        <w:autoSpaceDE w:val="0"/>
-        <w:autoSpaceDN w:val="0"/>
-        <w:adjustRightInd w:val="0"/>
-        <w:spacing w:after="0" w:line="240" w:lineRule="auto"/>
-        <w:rPr>
-          <w:rFonts w:ascii="Courier New" w:hAnsi="Courier New" w:cs="Courier New"/>
-          <w:sz w:val="20"/>
-          <w:szCs w:val="20"/>
-        </w:rPr>
-      </w:pPr>
-      <w:r>
-        <w:rPr>
-          <w:rFonts w:ascii="Courier New" w:hAnsi="Courier New" w:cs="Courier New"/>
-          <w:color w:val="FF0000"/>
-          <w:sz w:val="20"/>
-          <w:szCs w:val="20"/>
-        </w:rPr>
-        <w:t>Only local connections are allowed.</w:t>
-      </w:r>
-    </w:p>
-    <w:p>
-      <w:pPr>
-        <w:autoSpaceDE w:val="0"/>
-        <w:autoSpaceDN w:val="0"/>
-        <w:adjustRightInd w:val="0"/>
-        <w:spacing w:after="0" w:line="240" w:lineRule="auto"/>
-        <w:rPr>
-          <w:rFonts w:ascii="Courier New" w:hAnsi="Courier New" w:cs="Courier New"/>
-          <w:sz w:val="20"/>
-          <w:szCs w:val="20"/>
-        </w:rPr>
-      </w:pPr>
-      <w:r>
-        <w:rPr>
-          <w:rFonts w:ascii="Courier New" w:hAnsi="Courier New" w:cs="Courier New"/>
-          <w:color w:val="FF0000"/>
-          <w:sz w:val="20"/>
-          <w:szCs w:val="20"/>
-        </w:rPr>
-        <w:t>Dec 02, 2018 11:08:37 PM org.openqa.selenium.remote.ProtocolHandshake createSession</w:t>
-      </w:r>
-    </w:p>
-    <w:p>
-      <w:pPr>
-        <w:autoSpaceDE w:val="0"/>
-        <w:autoSpaceDN w:val="0"/>
-        <w:adjustRightInd w:val="0"/>
-        <w:spacing w:after="0" w:line="240" w:lineRule="auto"/>
-        <w:rPr>
-          <w:rFonts w:ascii="Courier New" w:hAnsi="Courier New" w:cs="Courier New"/>
-          <w:sz w:val="20"/>
-          <w:szCs w:val="20"/>
-        </w:rPr>
-      </w:pPr>
-      <w:r>
-        <w:rPr>
-          <w:rFonts w:ascii="Courier New" w:hAnsi="Courier New" w:cs="Courier New"/>
-          <w:color w:val="FF0000"/>
-          <w:sz w:val="20"/>
-          <w:szCs w:val="20"/>
-        </w:rPr>
-        <w:t>INFO: Attempting bi-dialect session, assuming Postel's Law holds true on the remote end</w:t>
-      </w:r>
-    </w:p>
-    <w:p>
-      <w:pPr>
-        <w:autoSpaceDE w:val="0"/>
-        <w:autoSpaceDN w:val="0"/>
-        <w:adjustRightInd w:val="0"/>
-        <w:spacing w:after="0" w:line="240" w:lineRule="auto"/>
-        <w:rPr>
-          <w:rFonts w:ascii="Courier New" w:hAnsi="Courier New" w:cs="Courier New"/>
-          <w:sz w:val="20"/>
-          <w:szCs w:val="20"/>
-        </w:rPr>
-      </w:pPr>
-      <w:r>
-        <w:rPr>
-          <w:rFonts w:ascii="Courier New" w:hAnsi="Courier New" w:cs="Courier New"/>
-          <w:color w:val="FF0000"/>
-          <w:sz w:val="20"/>
-          <w:szCs w:val="20"/>
-        </w:rPr>
-        <w:t>Dec 02, 2018 11:08:39 PM org.openqa.selenium.remote.ProtocolHandshake createSession</w:t>
-      </w:r>
-    </w:p>
-    <w:p>
-      <w:pPr>
-        <w:autoSpaceDE w:val="0"/>
-        <w:autoSpaceDN w:val="0"/>
-        <w:adjustRightInd w:val="0"/>
-        <w:spacing w:after="0" w:line="240" w:lineRule="auto"/>
-        <w:rPr>
-          <w:rFonts w:ascii="Courier New" w:hAnsi="Courier New" w:cs="Courier New"/>
-          <w:sz w:val="20"/>
-          <w:szCs w:val="20"/>
-        </w:rPr>
-      </w:pPr>
-      <w:r>
-        <w:rPr>
-          <w:rFonts w:ascii="Courier New" w:hAnsi="Courier New" w:cs="Courier New"/>
-          <w:color w:val="FF0000"/>
-          <w:sz w:val="20"/>
-          <w:szCs w:val="20"/>
-        </w:rPr>
-        <w:t>INFO: Detected dialect: OSS</w:t>
-      </w:r>
-    </w:p>
-    <w:p>
-      <w:pPr>
-        <w:autoSpaceDE w:val="0"/>
-        <w:autoSpaceDN w:val="0"/>
-        <w:adjustRightInd w:val="0"/>
-        <w:spacing w:after="0" w:line="240" w:lineRule="auto"/>
-        <w:rPr>
-          <w:rFonts w:ascii="Courier New" w:hAnsi="Courier New" w:cs="Courier New"/>
-          <w:sz w:val="20"/>
-          <w:szCs w:val="20"/>
-        </w:rPr>
-      </w:pPr>
-      <w:r>
-        <w:rPr>
-          <w:rFonts w:ascii="Courier New" w:hAnsi="Courier New" w:cs="Courier New"/>
-          <w:color w:val="FF0000"/>
-          <w:sz w:val="20"/>
-          <w:szCs w:val="20"/>
-        </w:rPr>
-        <w:t>Dec 02, 2018 11:08:46 PM shop.shop.AppTest searchInvalidProduct</w:t>
-      </w:r>
-    </w:p>
-    <w:p>
-      <w:pPr>
-        <w:autoSpaceDE w:val="0"/>
-        <w:autoSpaceDN w:val="0"/>
-        <w:adjustRightInd w:val="0"/>
-        <w:spacing w:after="0" w:line="240" w:lineRule="auto"/>
-        <w:rPr>
-          <w:rFonts w:ascii="Courier New" w:hAnsi="Courier New" w:cs="Courier New"/>
-          <w:sz w:val="20"/>
-          <w:szCs w:val="20"/>
-        </w:rPr>
-      </w:pPr>
-      <w:r>
-        <w:rPr>
-          <w:rFonts w:ascii="Courier New" w:hAnsi="Courier New" w:cs="Courier New"/>
-          <w:color w:val="FF0000"/>
-          <w:sz w:val="20"/>
-          <w:szCs w:val="20"/>
-        </w:rPr>
-        <w:t>INFO: Product not found</w:t>
-      </w:r>
-    </w:p>
-    <w:p>
-      <w:pPr>
-        <w:autoSpaceDE w:val="0"/>
-        <w:autoSpaceDN w:val="0"/>
-        <w:adjustRightInd w:val="0"/>
-        <w:spacing w:after="0" w:line="240" w:lineRule="auto"/>
-        <w:rPr>
-          <w:rFonts w:ascii="Courier New" w:hAnsi="Courier New" w:cs="Courier New"/>
-          <w:sz w:val="20"/>
-          <w:szCs w:val="20"/>
-        </w:rPr>
-      </w:pPr>
-      <w:r>
-        <w:rPr>
-          <w:rFonts w:ascii="Courier New" w:hAnsi="Courier New" w:cs="Courier New"/>
-          <w:color w:val="FF0000"/>
-          <w:sz w:val="20"/>
-          <w:szCs w:val="20"/>
-        </w:rPr>
-        <w:t>Dec 02, 2018 11:08:47 PM shop.shop.AppTest openBrowser</w:t>
-      </w:r>
-    </w:p>
-    <w:p>
-      <w:pPr>
-        <w:autoSpaceDE w:val="0"/>
-        <w:autoSpaceDN w:val="0"/>
-        <w:adjustRightInd w:val="0"/>
-        <w:spacing w:after="0" w:line="240" w:lineRule="auto"/>
-        <w:rPr>
-          <w:rFonts w:ascii="Courier New" w:hAnsi="Courier New" w:cs="Courier New"/>
-          <w:sz w:val="20"/>
-          <w:szCs w:val="20"/>
-        </w:rPr>
-      </w:pPr>
-      <w:r>
-        <w:rPr>
-          <w:rFonts w:ascii="Courier New" w:hAnsi="Courier New" w:cs="Courier New"/>
-          <w:color w:val="FF0000"/>
-          <w:sz w:val="20"/>
-          <w:szCs w:val="20"/>
-        </w:rPr>
-        <w:t>INFO: Started Test</w:t>
-      </w:r>
-    </w:p>
-    <w:p>
-      <w:pPr>
-        <w:autoSpaceDE w:val="0"/>
-        <w:autoSpaceDN w:val="0"/>
-        <w:adjustRightInd w:val="0"/>
-        <w:spacing w:after="0" w:line="240" w:lineRule="auto"/>
-        <w:rPr>
-          <w:rFonts w:ascii="Courier New" w:hAnsi="Courier New" w:cs="Courier New"/>
-          <w:sz w:val="20"/>
-          <w:szCs w:val="20"/>
-        </w:rPr>
-      </w:pPr>
-      <w:r>
-        <w:rPr>
-          <w:rFonts w:ascii="Courier New" w:hAnsi="Courier New" w:cs="Courier New"/>
-          <w:color w:val="FF0000"/>
-          <w:sz w:val="20"/>
-          <w:szCs w:val="20"/>
-        </w:rPr>
-        <w:t>Starting ChromeDriver 2.44.609538 (b655c5a60b0b544917107a59d4153d4bf78e1b90) on port 32003</w:t>
-      </w:r>
-    </w:p>
-    <w:p>
-      <w:pPr>
-        <w:autoSpaceDE w:val="0"/>
-        <w:autoSpaceDN w:val="0"/>
-        <w:adjustRightInd w:val="0"/>
-        <w:spacing w:after="0" w:line="240" w:lineRule="auto"/>
-        <w:rPr>
-          <w:rFonts w:ascii="Courier New" w:hAnsi="Courier New" w:cs="Courier New"/>
-          <w:sz w:val="20"/>
-          <w:szCs w:val="20"/>
-        </w:rPr>
-      </w:pPr>
-      <w:r>
-        <w:rPr>
-          <w:rFonts w:ascii="Courier New" w:hAnsi="Courier New" w:cs="Courier New"/>
-          <w:color w:val="FF0000"/>
-          <w:sz w:val="20"/>
-          <w:szCs w:val="20"/>
-        </w:rPr>
-        <w:t>Only local connections are allowed.</w:t>
-      </w:r>
-    </w:p>
-    <w:p>
-      <w:pPr>
-        <w:autoSpaceDE w:val="0"/>
-        <w:autoSpaceDN w:val="0"/>
-        <w:adjustRightInd w:val="0"/>
-        <w:spacing w:after="0" w:line="240" w:lineRule="auto"/>
-        <w:rPr>
-          <w:rFonts w:ascii="Courier New" w:hAnsi="Courier New" w:cs="Courier New"/>
-          <w:sz w:val="20"/>
-          <w:szCs w:val="20"/>
-        </w:rPr>
-      </w:pPr>
-      <w:r>
-        <w:rPr>
-          <w:rFonts w:ascii="Courier New" w:hAnsi="Courier New" w:cs="Courier New"/>
-          <w:color w:val="FF0000"/>
-          <w:sz w:val="20"/>
-          <w:szCs w:val="20"/>
-        </w:rPr>
-        <w:t>Dec 02, 2018 11:08:48 PM org.openqa.selenium.remote.ProtocolHandshake createSession</w:t>
-      </w:r>
-    </w:p>
-    <w:p>
-      <w:pPr>
-        <w:autoSpaceDE w:val="0"/>
-        <w:autoSpaceDN w:val="0"/>
-        <w:adjustRightInd w:val="0"/>
-        <w:spacing w:after="0" w:line="240" w:lineRule="auto"/>
-        <w:rPr>
-          <w:rFonts w:ascii="Courier New" w:hAnsi="Courier New" w:cs="Courier New"/>
-          <w:sz w:val="20"/>
-          <w:szCs w:val="20"/>
-        </w:rPr>
-      </w:pPr>
-      <w:r>
-        <w:rPr>
-          <w:rFonts w:ascii="Courier New" w:hAnsi="Courier New" w:cs="Courier New"/>
-          <w:color w:val="FF0000"/>
-          <w:sz w:val="20"/>
-          <w:szCs w:val="20"/>
-        </w:rPr>
-        <w:t>INFO: Attempting bi-dialect session, assuming Postel's Law holds true on the remote end</w:t>
-      </w:r>
-    </w:p>
-    <w:p>
-      <w:pPr>
-        <w:autoSpaceDE w:val="0"/>
-        <w:autoSpaceDN w:val="0"/>
-        <w:adjustRightInd w:val="0"/>
-        <w:spacing w:after="0" w:line="240" w:lineRule="auto"/>
-        <w:rPr>
-          <w:rFonts w:ascii="Courier New" w:hAnsi="Courier New" w:cs="Courier New"/>
-          <w:sz w:val="20"/>
-          <w:szCs w:val="20"/>
-        </w:rPr>
-      </w:pPr>
-      <w:r>
-        <w:rPr>
-          <w:rFonts w:ascii="Courier New" w:hAnsi="Courier New" w:cs="Courier New"/>
-          <w:color w:val="FF0000"/>
-          <w:sz w:val="20"/>
-          <w:szCs w:val="20"/>
-        </w:rPr>
-        <w:t>Dec 02, 2018 11:08:49 PM org.openqa.selenium.remote.ProtocolHandshake createSession</w:t>
-      </w:r>
-    </w:p>
-    <w:p>
-      <w:pPr>
-        <w:autoSpaceDE w:val="0"/>
-        <w:autoSpaceDN w:val="0"/>
-        <w:adjustRightInd w:val="0"/>
-        <w:spacing w:after="0" w:line="240" w:lineRule="auto"/>
-        <w:rPr>
-          <w:rFonts w:ascii="Courier New" w:hAnsi="Courier New" w:cs="Courier New"/>
-          <w:sz w:val="20"/>
-          <w:szCs w:val="20"/>
-        </w:rPr>
-      </w:pPr>
-      <w:r>
-        <w:rPr>
-          <w:rFonts w:ascii="Courier New" w:hAnsi="Courier New" w:cs="Courier New"/>
-          <w:color w:val="FF0000"/>
-          <w:sz w:val="20"/>
-          <w:szCs w:val="20"/>
-        </w:rPr>
-        <w:t>INFO: Detected dialect: OSS</w:t>
-      </w:r>
-    </w:p>
-    <w:p>
-      <w:pPr>
-        <w:autoSpaceDE w:val="0"/>
-        <w:autoSpaceDN w:val="0"/>
-        <w:adjustRightInd w:val="0"/>
-        <w:spacing w:after="0" w:line="240" w:lineRule="auto"/>
-        <w:rPr>
-          <w:rFonts w:ascii="Courier New" w:hAnsi="Courier New" w:cs="Courier New"/>
-          <w:sz w:val="20"/>
-          <w:szCs w:val="20"/>
-        </w:rPr>
-      </w:pPr>
-      <w:r>
-        <w:rPr>
-          <w:rFonts w:ascii="Courier New" w:hAnsi="Courier New" w:cs="Courier New"/>
-          <w:color w:val="FF0000"/>
-          <w:sz w:val="20"/>
-          <w:szCs w:val="20"/>
-        </w:rPr>
-        <w:t>Dec 02, 2018 11:09:05 PM shop.shop.AppTest orderMagicMouseGridView</w:t>
-      </w:r>
-    </w:p>
-    <w:p>
-      <w:pPr>
-        <w:autoSpaceDE w:val="0"/>
-        <w:autoSpaceDN w:val="0"/>
-        <w:adjustRightInd w:val="0"/>
-        <w:spacing w:after="0" w:line="240" w:lineRule="auto"/>
-        <w:rPr>
-          <w:rFonts w:ascii="Courier New" w:hAnsi="Courier New" w:cs="Courier New"/>
-          <w:sz w:val="20"/>
-          <w:szCs w:val="20"/>
-        </w:rPr>
-      </w:pPr>
-      <w:r>
-        <w:rPr>
-          <w:rFonts w:ascii="Courier New" w:hAnsi="Courier New" w:cs="Courier New"/>
-          <w:color w:val="FF0000"/>
-          <w:sz w:val="20"/>
-          <w:szCs w:val="20"/>
-        </w:rPr>
-        <w:t>INFO: Confirmed there is only 1 magic mouse on checkout page.</w:t>
-      </w:r>
-    </w:p>
-    <w:p>
-      <w:pPr>
-        <w:autoSpaceDE w:val="0"/>
-        <w:autoSpaceDN w:val="0"/>
-        <w:adjustRightInd w:val="0"/>
-        <w:spacing w:after="0" w:line="240" w:lineRule="auto"/>
-        <w:rPr>
-          <w:rFonts w:ascii="Courier New" w:hAnsi="Courier New" w:cs="Courier New"/>
-          <w:sz w:val="20"/>
-          <w:szCs w:val="20"/>
-        </w:rPr>
-      </w:pPr>
-      <w:r>
-        <w:rPr>
-          <w:rFonts w:ascii="Courier New" w:hAnsi="Courier New" w:cs="Courier New"/>
-          <w:color w:val="FF0000"/>
-          <w:sz w:val="20"/>
-          <w:szCs w:val="20"/>
-        </w:rPr>
-        <w:t>Dec 02, 2018 11:09:19 PM shop.shop.AppTest orderMagicMouseGridView</w:t>
-      </w:r>
-    </w:p>
-    <w:p>
-      <w:pPr>
-        <w:autoSpaceDE w:val="0"/>
-        <w:autoSpaceDN w:val="0"/>
-        <w:adjustRightInd w:val="0"/>
-        <w:spacing w:after="0" w:line="240" w:lineRule="auto"/>
-        <w:rPr>
-          <w:rFonts w:ascii="Courier New" w:hAnsi="Courier New" w:cs="Courier New"/>
-          <w:sz w:val="20"/>
-          <w:szCs w:val="20"/>
-        </w:rPr>
-      </w:pPr>
-      <w:r>
-        <w:rPr>
-          <w:rFonts w:ascii="Courier New" w:hAnsi="Courier New" w:cs="Courier New"/>
-          <w:color w:val="FF0000"/>
-          <w:sz w:val="20"/>
-          <w:szCs w:val="20"/>
-        </w:rPr>
-        <w:t>INFO: Successfully placed Order for Magic mouse</w:t>
-      </w:r>
-    </w:p>
-    <w:p>
-      <w:pPr>
-        <w:autoSpaceDE w:val="0"/>
-        <w:autoSpaceDN w:val="0"/>
-        <w:adjustRightInd w:val="0"/>
-        <w:spacing w:after="0" w:line="240" w:lineRule="auto"/>
-        <w:rPr>
-          <w:rFonts w:ascii="Courier New" w:hAnsi="Courier New" w:cs="Courier New"/>
-          <w:sz w:val="20"/>
-          <w:szCs w:val="20"/>
-        </w:rPr>
-      </w:pPr>
-      <w:r>
-        <w:rPr>
-          <w:rFonts w:ascii="Courier New" w:hAnsi="Courier New" w:cs="Courier New"/>
-          <w:color w:val="FF0000"/>
-          <w:sz w:val="20"/>
-          <w:szCs w:val="20"/>
-        </w:rPr>
-        <w:t>Dec 02, 2018 11:09:20 PM shop.shop.AppTest openBrowser</w:t>
-      </w:r>
-    </w:p>
-    <w:p>
-      <w:pPr>
-        <w:autoSpaceDE w:val="0"/>
-        <w:autoSpaceDN w:val="0"/>
-        <w:adjustRightInd w:val="0"/>
-        <w:spacing w:after="0" w:line="240" w:lineRule="auto"/>
-        <w:rPr>
-          <w:rFonts w:ascii="Courier New" w:hAnsi="Courier New" w:cs="Courier New"/>
-          <w:sz w:val="20"/>
-          <w:szCs w:val="20"/>
-        </w:rPr>
-      </w:pPr>
-      <w:r>
-        <w:rPr>
-          <w:rFonts w:ascii="Courier New" w:hAnsi="Courier New" w:cs="Courier New"/>
-          <w:color w:val="FF0000"/>
-          <w:sz w:val="20"/>
-          <w:szCs w:val="20"/>
-        </w:rPr>
-        <w:t>INFO: Started Test</w:t>
-      </w:r>
-    </w:p>
-    <w:p>
-      <w:pPr>
-        <w:autoSpaceDE w:val="0"/>
-        <w:autoSpaceDN w:val="0"/>
-        <w:adjustRightInd w:val="0"/>
-        <w:spacing w:after="0" w:line="240" w:lineRule="auto"/>
-        <w:rPr>
-          <w:rFonts w:ascii="Courier New" w:hAnsi="Courier New" w:cs="Courier New"/>
-          <w:sz w:val="20"/>
-          <w:szCs w:val="20"/>
-        </w:rPr>
-      </w:pPr>
-      <w:r>
-        <w:rPr>
-          <w:rFonts w:ascii="Courier New" w:hAnsi="Courier New" w:cs="Courier New"/>
-          <w:color w:val="FF0000"/>
-          <w:sz w:val="20"/>
-          <w:szCs w:val="20"/>
-        </w:rPr>
-        <w:t>Starting ChromeDriver 2.44.609538 (b655c5a60b0b544917107a59d4153d4bf78e1b90) on port 46614</w:t>
-      </w:r>
-    </w:p>
-    <w:p>
-      <w:pPr>
-        <w:autoSpaceDE w:val="0"/>
-        <w:autoSpaceDN w:val="0"/>
-        <w:adjustRightInd w:val="0"/>
-        <w:spacing w:after="0" w:line="240" w:lineRule="auto"/>
-        <w:rPr>
-          <w:rFonts w:ascii="Courier New" w:hAnsi="Courier New" w:cs="Courier New"/>
-          <w:sz w:val="20"/>
-          <w:szCs w:val="20"/>
-        </w:rPr>
-      </w:pPr>
-      <w:r>
-        <w:rPr>
-          <w:rFonts w:ascii="Courier New" w:hAnsi="Courier New" w:cs="Courier New"/>
-          <w:color w:val="FF0000"/>
-          <w:sz w:val="20"/>
-          <w:szCs w:val="20"/>
-        </w:rPr>
-        <w:t>Only local connections are allowed.</w:t>
-      </w:r>
-    </w:p>
-    <w:p>
-      <w:pPr>
-        <w:autoSpaceDE w:val="0"/>
-        <w:autoSpaceDN w:val="0"/>
-        <w:adjustRightInd w:val="0"/>
-        <w:spacing w:after="0" w:line="240" w:lineRule="auto"/>
-        <w:rPr>
-          <w:rFonts w:ascii="Courier New" w:hAnsi="Courier New" w:cs="Courier New"/>
-          <w:sz w:val="20"/>
-          <w:szCs w:val="20"/>
-        </w:rPr>
-      </w:pPr>
-      <w:r>
-        <w:rPr>
-          <w:rFonts w:ascii="Courier New" w:hAnsi="Courier New" w:cs="Courier New"/>
-          <w:color w:val="FF0000"/>
-          <w:sz w:val="20"/>
-          <w:szCs w:val="20"/>
-        </w:rPr>
-        <w:t>Dec 02, 2018 11:09:20 PM org.openqa.selenium.remote.ProtocolHandshake createSession</w:t>
-      </w:r>
-    </w:p>
-    <w:p>
-      <w:pPr>
-        <w:autoSpaceDE w:val="0"/>
-        <w:autoSpaceDN w:val="0"/>
-        <w:adjustRightInd w:val="0"/>
-        <w:spacing w:after="0" w:line="240" w:lineRule="auto"/>
-        <w:rPr>
-          <w:rFonts w:ascii="Courier New" w:hAnsi="Courier New" w:cs="Courier New"/>
-          <w:sz w:val="20"/>
-          <w:szCs w:val="20"/>
-        </w:rPr>
-      </w:pPr>
-      <w:r>
-        <w:rPr>
-          <w:rFonts w:ascii="Courier New" w:hAnsi="Courier New" w:cs="Courier New"/>
-          <w:color w:val="FF0000"/>
-          <w:sz w:val="20"/>
-          <w:szCs w:val="20"/>
-        </w:rPr>
-        <w:t>INFO: Attempting bi-dialect session, assuming Postel's Law holds true on the remote end</w:t>
-      </w:r>
-    </w:p>
-    <w:p>
-      <w:pPr>
-        <w:autoSpaceDE w:val="0"/>
-        <w:autoSpaceDN w:val="0"/>
-        <w:adjustRightInd w:val="0"/>
-        <w:spacing w:after="0" w:line="240" w:lineRule="auto"/>
-        <w:rPr>
-          <w:rFonts w:ascii="Courier New" w:hAnsi="Courier New" w:cs="Courier New"/>
-          <w:sz w:val="20"/>
-          <w:szCs w:val="20"/>
-        </w:rPr>
-      </w:pPr>
-      <w:r>
-        <w:rPr>
-          <w:rFonts w:ascii="Courier New" w:hAnsi="Courier New" w:cs="Courier New"/>
-          <w:color w:val="FF0000"/>
-          <w:sz w:val="20"/>
-          <w:szCs w:val="20"/>
-        </w:rPr>
-        <w:t>Dec 02, 2018 11:09:22 PM org.openqa.selenium.remote.ProtocolHandshake createSession</w:t>
-      </w:r>
-    </w:p>
-    <w:p>
-      <w:pPr>
-        <w:autoSpaceDE w:val="0"/>
-        <w:autoSpaceDN w:val="0"/>
-        <w:adjustRightInd w:val="0"/>
-        <w:spacing w:after="0" w:line="240" w:lineRule="auto"/>
-        <w:rPr>
-          <w:rFonts w:ascii="Courier New" w:hAnsi="Courier New" w:cs="Courier New"/>
-          <w:sz w:val="20"/>
-          <w:szCs w:val="20"/>
-        </w:rPr>
-      </w:pPr>
-      <w:r>
-        <w:rPr>
-          <w:rFonts w:ascii="Courier New" w:hAnsi="Courier New" w:cs="Courier New"/>
-          <w:color w:val="FF0000"/>
-          <w:sz w:val="20"/>
-          <w:szCs w:val="20"/>
-        </w:rPr>
-        <w:t>INFO: Detected dialect: OSS</w:t>
-      </w:r>
-    </w:p>
-    <w:p>
-      <w:pPr>
-        <w:autoSpaceDE w:val="0"/>
-        <w:autoSpaceDN w:val="0"/>
-        <w:adjustRightInd w:val="0"/>
-        <w:spacing w:after="0" w:line="240" w:lineRule="auto"/>
-        <w:rPr>
-          <w:rFonts w:ascii="Courier New" w:hAnsi="Courier New" w:cs="Courier New"/>
-          <w:sz w:val="20"/>
-          <w:szCs w:val="20"/>
-        </w:rPr>
-      </w:pPr>
-      <w:r>
-        <w:rPr>
-          <w:rFonts w:ascii="Courier New" w:hAnsi="Courier New" w:cs="Courier New"/>
-          <w:color w:val="FF0000"/>
-          <w:sz w:val="20"/>
-          <w:szCs w:val="20"/>
-        </w:rPr>
-        <w:t>Dec 02, 2018 11:10:02 PM shop.shop.AppTest orderAll</w:t>
-      </w:r>
-    </w:p>
-    <w:p>
-      <w:pPr>
-        <w:autoSpaceDE w:val="0"/>
-        <w:autoSpaceDN w:val="0"/>
-        <w:adjustRightInd w:val="0"/>
-        <w:spacing w:after="0" w:line="240" w:lineRule="auto"/>
-        <w:rPr>
-          <w:rFonts w:ascii="Courier New" w:hAnsi="Courier New" w:cs="Courier New"/>
-          <w:sz w:val="20"/>
-          <w:szCs w:val="20"/>
-        </w:rPr>
-      </w:pPr>
-      <w:r>
-        <w:rPr>
-          <w:rFonts w:ascii="Courier New" w:hAnsi="Courier New" w:cs="Courier New"/>
-          <w:color w:val="FF0000"/>
-          <w:sz w:val="20"/>
-          <w:szCs w:val="20"/>
-        </w:rPr>
-        <w:t>INFO: Successfully placed Order for All accessories</w:t>
-      </w:r>
-    </w:p>
-    <w:p>
-      <w:pPr>
-        <w:autoSpaceDE w:val="0"/>
-        <w:autoSpaceDN w:val="0"/>
-        <w:adjustRightInd w:val="0"/>
-        <w:spacing w:after="0" w:line="240" w:lineRule="auto"/>
-        <w:rPr>
-          <w:rFonts w:ascii="Courier New" w:hAnsi="Courier New" w:cs="Courier New"/>
-          <w:sz w:val="20"/>
-          <w:szCs w:val="20"/>
-        </w:rPr>
-      </w:pPr>
-      <w:r>
-        <w:rPr>
-          <w:rFonts w:ascii="Courier New" w:hAnsi="Courier New" w:cs="Courier New"/>
-          <w:color w:val="FF0000"/>
-          <w:sz w:val="20"/>
-          <w:szCs w:val="20"/>
-        </w:rPr>
-        <w:t>Dec 02, 2018 11:10:03 PM shop.shop.AppTest openBrowser</w:t>
-      </w:r>
-    </w:p>
-    <w:p>
-      <w:pPr>
-        <w:autoSpaceDE w:val="0"/>
-        <w:autoSpaceDN w:val="0"/>
-        <w:adjustRightInd w:val="0"/>
-        <w:spacing w:after="0" w:line="240" w:lineRule="auto"/>
-        <w:rPr>
-          <w:rFonts w:ascii="Courier New" w:hAnsi="Courier New" w:cs="Courier New"/>
-          <w:sz w:val="20"/>
-          <w:szCs w:val="20"/>
-        </w:rPr>
-      </w:pPr>
-      <w:r>
-        <w:rPr>
-          <w:rFonts w:ascii="Courier New" w:hAnsi="Courier New" w:cs="Courier New"/>
-          <w:color w:val="FF0000"/>
-          <w:sz w:val="20"/>
-          <w:szCs w:val="20"/>
-        </w:rPr>
-        <w:t>INFO: Started Test</w:t>
-      </w:r>
-    </w:p>
-    <w:p>
-      <w:pPr>
-        <w:autoSpaceDE w:val="0"/>
-        <w:autoSpaceDN w:val="0"/>
-        <w:adjustRightInd w:val="0"/>
-        <w:spacing w:after="0" w:line="240" w:lineRule="auto"/>
-        <w:rPr>
-          <w:rFonts w:ascii="Courier New" w:hAnsi="Courier New" w:cs="Courier New"/>
-          <w:sz w:val="20"/>
-          <w:szCs w:val="20"/>
-        </w:rPr>
-      </w:pPr>
-      <w:r>
-        <w:rPr>
-          <w:rFonts w:ascii="Courier New" w:hAnsi="Courier New" w:cs="Courier New"/>
-          <w:color w:val="FF0000"/>
-          <w:sz w:val="20"/>
-          <w:szCs w:val="20"/>
-        </w:rPr>
-        <w:t>Starting ChromeDriver 2.44.609538 (b655c5a60b0b544917107a59d4153d4bf78e1b90) on port 24866</w:t>
-      </w:r>
-    </w:p>
-    <w:p>
-      <w:pPr>
-        <w:autoSpaceDE w:val="0"/>
-        <w:autoSpaceDN w:val="0"/>
-        <w:adjustRightInd w:val="0"/>
-        <w:spacing w:after="0" w:line="240" w:lineRule="auto"/>
-        <w:rPr>
-          <w:rFonts w:ascii="Courier New" w:hAnsi="Courier New" w:cs="Courier New"/>
-          <w:sz w:val="20"/>
-          <w:szCs w:val="20"/>
-        </w:rPr>
-      </w:pPr>
-      <w:r>
-        <w:rPr>
-          <w:rFonts w:ascii="Courier New" w:hAnsi="Courier New" w:cs="Courier New"/>
-          <w:color w:val="FF0000"/>
-          <w:sz w:val="20"/>
-          <w:szCs w:val="20"/>
-        </w:rPr>
-        <w:t>Only local connections are allowed.</w:t>
-      </w:r>
-    </w:p>
-    <w:p>
-      <w:pPr>
-        <w:autoSpaceDE w:val="0"/>
-        <w:autoSpaceDN w:val="0"/>
-        <w:adjustRightInd w:val="0"/>
-        <w:spacing w:after="0" w:line="240" w:lineRule="auto"/>
-        <w:rPr>
-          <w:rFonts w:ascii="Courier New" w:hAnsi="Courier New" w:cs="Courier New"/>
-          <w:sz w:val="20"/>
-          <w:szCs w:val="20"/>
-        </w:rPr>
-      </w:pPr>
-      <w:r>
-        <w:rPr>
-          <w:rFonts w:ascii="Courier New" w:hAnsi="Courier New" w:cs="Courier New"/>
-          <w:color w:val="FF0000"/>
-          <w:sz w:val="20"/>
-          <w:szCs w:val="20"/>
-        </w:rPr>
-        <w:t>Dec 02, 2018 11:10:04 PM org.openqa.selenium.remote.ProtocolHandshake createSession</w:t>
-      </w:r>
-    </w:p>
-    <w:p>
-      <w:pPr>
-        <w:autoSpaceDE w:val="0"/>
-        <w:autoSpaceDN w:val="0"/>
-        <w:adjustRightInd w:val="0"/>
-        <w:spacing w:after="0" w:line="240" w:lineRule="auto"/>
-        <w:rPr>
-          <w:rFonts w:ascii="Courier New" w:hAnsi="Courier New" w:cs="Courier New"/>
-          <w:sz w:val="20"/>
-          <w:szCs w:val="20"/>
-        </w:rPr>
-      </w:pPr>
-      <w:r>
-        <w:rPr>
-          <w:rFonts w:ascii="Courier New" w:hAnsi="Courier New" w:cs="Courier New"/>
-          <w:color w:val="FF0000"/>
-          <w:sz w:val="20"/>
-          <w:szCs w:val="20"/>
-        </w:rPr>
-        <w:t>INFO: Attempting bi-dialect session, assuming Postel's Law holds true on the remote end</w:t>
-      </w:r>
-    </w:p>
-    <w:p>
-      <w:pPr>
-        <w:autoSpaceDE w:val="0"/>
-        <w:autoSpaceDN w:val="0"/>
-        <w:adjustRightInd w:val="0"/>
-        <w:spacing w:after="0" w:line="240" w:lineRule="auto"/>
-        <w:rPr>
-          <w:rFonts w:ascii="Courier New" w:hAnsi="Courier New" w:cs="Courier New"/>
-          <w:sz w:val="20"/>
-          <w:szCs w:val="20"/>
-        </w:rPr>
-      </w:pPr>
-      <w:r>
-        <w:rPr>
-          <w:rFonts w:ascii="Courier New" w:hAnsi="Courier New" w:cs="Courier New"/>
-          <w:color w:val="FF0000"/>
-          <w:sz w:val="20"/>
-          <w:szCs w:val="20"/>
-        </w:rPr>
-        <w:lastRenderedPageBreak/>
-        <w:t>Dec 02, 2018 11:10:06 PM org.openqa.selenium.remote.ProtocolHandshake createSession</w:t>
-      </w:r>
-    </w:p>
-    <w:p>
-      <w:pPr>
-        <w:autoSpaceDE w:val="0"/>
-        <w:autoSpaceDN w:val="0"/>
-        <w:adjustRightInd w:val="0"/>
-        <w:spacing w:after="0" w:line="240" w:lineRule="auto"/>
-        <w:rPr>
-          <w:rFonts w:ascii="Courier New" w:hAnsi="Courier New" w:cs="Courier New"/>
-          <w:sz w:val="20"/>
-          <w:szCs w:val="20"/>
-        </w:rPr>
-      </w:pPr>
-      <w:r>
-        <w:rPr>
-          <w:rFonts w:ascii="Courier New" w:hAnsi="Courier New" w:cs="Courier New"/>
-          <w:color w:val="FF0000"/>
-          <w:sz w:val="20"/>
-          <w:szCs w:val="20"/>
-        </w:rPr>
-        <w:t>INFO: Detected dialect: OSS</w:t>
-      </w:r>
-    </w:p>
-    <w:p>
-      <w:pPr>
-        <w:autoSpaceDE w:val="0"/>
-        <w:autoSpaceDN w:val="0"/>
-        <w:adjustRightInd w:val="0"/>
-        <w:spacing w:after="0" w:line="240" w:lineRule="auto"/>
-        <w:rPr>
-          <w:rFonts w:ascii="Courier New" w:hAnsi="Courier New" w:cs="Courier New"/>
-          <w:sz w:val="20"/>
-          <w:szCs w:val="20"/>
-        </w:rPr>
-      </w:pPr>
-      <w:r>
-        <w:rPr>
-          <w:rFonts w:ascii="Courier New" w:hAnsi="Courier New" w:cs="Courier New"/>
-          <w:color w:val="FF0000"/>
-          <w:sz w:val="20"/>
-          <w:szCs w:val="20"/>
-        </w:rPr>
-        <w:t>Dec 02, 2018 11:10:17 PM shop.shop.AppTest checkoutAndPurchase</w:t>
-      </w:r>
-    </w:p>
-    <w:p>
-      <w:pPr>
-        <w:autoSpaceDE w:val="0"/>
-        <w:autoSpaceDN w:val="0"/>
-        <w:adjustRightInd w:val="0"/>
-        <w:spacing w:after="0" w:line="240" w:lineRule="auto"/>
-        <w:rPr>
-          <w:rFonts w:ascii="Courier New" w:hAnsi="Courier New" w:cs="Courier New"/>
-          <w:sz w:val="20"/>
-          <w:szCs w:val="20"/>
-        </w:rPr>
-      </w:pPr>
-      <w:r>
-        <w:rPr>
-          <w:rFonts w:ascii="Courier New" w:hAnsi="Courier New" w:cs="Courier New"/>
-          <w:color w:val="FF0000"/>
-          <w:sz w:val="20"/>
-          <w:szCs w:val="20"/>
-        </w:rPr>
-        <w:t>INFO: Item has been added to the cart</w:t>
-      </w:r>
-    </w:p>
-    <w:p>
-      <w:pPr>
-        <w:autoSpaceDE w:val="0"/>
-        <w:autoSpaceDN w:val="0"/>
-        <w:adjustRightInd w:val="0"/>
-        <w:spacing w:after="0" w:line="240" w:lineRule="auto"/>
-        <w:rPr>
-          <w:rFonts w:ascii="Courier New" w:hAnsi="Courier New" w:cs="Courier New"/>
-          <w:sz w:val="20"/>
-          <w:szCs w:val="20"/>
-        </w:rPr>
-      </w:pPr>
-      <w:r>
-        <w:rPr>
-          <w:rFonts w:ascii="Courier New" w:hAnsi="Courier New" w:cs="Courier New"/>
-          <w:color w:val="FF0000"/>
-          <w:sz w:val="20"/>
-          <w:szCs w:val="20"/>
-        </w:rPr>
-        <w:t>Dec 02, 2018 11:10:20 PM shop.shop.AppTest checkoutAndPurchase</w:t>
-      </w:r>
-    </w:p>
-    <w:p>
-      <w:pPr>
-        <w:autoSpaceDE w:val="0"/>
-        <w:autoSpaceDN w:val="0"/>
-        <w:adjustRightInd w:val="0"/>
-        <w:spacing w:after="0" w:line="240" w:lineRule="auto"/>
-        <w:rPr>
-          <w:rFonts w:ascii="Courier New" w:hAnsi="Courier New" w:cs="Courier New"/>
-          <w:sz w:val="20"/>
-          <w:szCs w:val="20"/>
-        </w:rPr>
-      </w:pPr>
-      <w:r>
-        <w:rPr>
-          <w:rFonts w:ascii="Courier New" w:hAnsi="Courier New" w:cs="Courier New"/>
-          <w:color w:val="FF0000"/>
-          <w:sz w:val="20"/>
-          <w:szCs w:val="20"/>
-        </w:rPr>
-        <w:t>INFO: Confirmed there is only 1 magic mouse on checkout page.</w:t>
-      </w:r>
-    </w:p>
-    <w:p>
-      <w:pPr>
-        <w:autoSpaceDE w:val="0"/>
-        <w:autoSpaceDN w:val="0"/>
-        <w:adjustRightInd w:val="0"/>
-        <w:spacing w:after="0" w:line="240" w:lineRule="auto"/>
-        <w:rPr>
-          <w:rFonts w:ascii="Courier New" w:hAnsi="Courier New" w:cs="Courier New"/>
-          <w:sz w:val="20"/>
-          <w:szCs w:val="20"/>
-        </w:rPr>
-      </w:pPr>
-      <w:r>
-        <w:rPr>
-          <w:rFonts w:ascii="Courier New" w:hAnsi="Courier New" w:cs="Courier New"/>
-          <w:color w:val="FF0000"/>
-          <w:sz w:val="20"/>
-          <w:szCs w:val="20"/>
-        </w:rPr>
-        <w:t>Dec 02, 2018 11:10:27 PM shop.shop.AppTest addressEmpty</w:t>
-      </w:r>
-    </w:p>
-    <w:p>
-      <w:pPr>
-        <w:autoSpaceDE w:val="0"/>
-        <w:autoSpaceDN w:val="0"/>
-        <w:adjustRightInd w:val="0"/>
-        <w:spacing w:after="0" w:line="240" w:lineRule="auto"/>
-        <w:rPr>
-          <w:rFonts w:ascii="Courier New" w:hAnsi="Courier New" w:cs="Courier New"/>
-          <w:sz w:val="20"/>
-          <w:szCs w:val="20"/>
-        </w:rPr>
-      </w:pPr>
-      <w:r>
-        <w:rPr>
-          <w:rFonts w:ascii="Courier New" w:hAnsi="Courier New" w:cs="Courier New"/>
-          <w:color w:val="FF0000"/>
-          <w:sz w:val="20"/>
-          <w:szCs w:val="20"/>
-        </w:rPr>
-        <w:t>INFO: Please enter a valid email</w:t>
-      </w:r>
-    </w:p>
-    <w:p>
-      <w:pPr>
-        <w:autoSpaceDE w:val="0"/>
-        <w:autoSpaceDN w:val="0"/>
-        <w:adjustRightInd w:val="0"/>
-        <w:spacing w:after="0" w:line="240" w:lineRule="auto"/>
-        <w:rPr>
-          <w:rFonts w:ascii="Courier New" w:hAnsi="Courier New" w:cs="Courier New"/>
-          <w:sz w:val="20"/>
-          <w:szCs w:val="20"/>
-        </w:rPr>
-      </w:pPr>
-      <w:r>
-        <w:rPr>
-          <w:rFonts w:ascii="Courier New" w:hAnsi="Courier New" w:cs="Courier New"/>
-          <w:color w:val="FF0000"/>
-          <w:sz w:val="20"/>
-          <w:szCs w:val="20"/>
-        </w:rPr>
-        <w:t>Dec 02, 2018 11:10:27 PM shop.shop.AppTest addressEmpty</w:t>
-      </w:r>
-    </w:p>
-    <w:p>
-      <w:pPr>
-        <w:autoSpaceDE w:val="0"/>
-        <w:autoSpaceDN w:val="0"/>
-        <w:adjustRightInd w:val="0"/>
-        <w:spacing w:after="0" w:line="240" w:lineRule="auto"/>
-        <w:rPr>
-          <w:rFonts w:ascii="Courier New" w:hAnsi="Courier New" w:cs="Courier New"/>
-          <w:sz w:val="20"/>
-          <w:szCs w:val="20"/>
-        </w:rPr>
-      </w:pPr>
-      <w:r>
-        <w:rPr>
-          <w:rFonts w:ascii="Courier New" w:hAnsi="Courier New" w:cs="Courier New"/>
-          <w:color w:val="FF0000"/>
-          <w:sz w:val="20"/>
-          <w:szCs w:val="20"/>
-        </w:rPr>
-        <w:t>INFO: Please enter a valid first name</w:t>
-      </w:r>
-    </w:p>
-    <w:p>
-      <w:pPr>
-        <w:autoSpaceDE w:val="0"/>
-        <w:autoSpaceDN w:val="0"/>
-        <w:adjustRightInd w:val="0"/>
-        <w:spacing w:after="0" w:line="240" w:lineRule="auto"/>
-        <w:rPr>
-          <w:rFonts w:ascii="Courier New" w:hAnsi="Courier New" w:cs="Courier New"/>
-          <w:sz w:val="20"/>
-          <w:szCs w:val="20"/>
-        </w:rPr>
-      </w:pPr>
-      <w:r>
-        <w:rPr>
-          <w:rFonts w:ascii="Courier New" w:hAnsi="Courier New" w:cs="Courier New"/>
-          <w:color w:val="FF0000"/>
-          <w:sz w:val="20"/>
-          <w:szCs w:val="20"/>
-        </w:rPr>
-        <w:t>Dec 02, 2018 11:10:27 PM shop.shop.AppTest addressEmpty</w:t>
-      </w:r>
-    </w:p>
-    <w:p>
-      <w:pPr>
-        <w:autoSpaceDE w:val="0"/>
-        <w:autoSpaceDN w:val="0"/>
-        <w:adjustRightInd w:val="0"/>
-        <w:spacing w:after="0" w:line="240" w:lineRule="auto"/>
-        <w:rPr>
-          <w:rFonts w:ascii="Courier New" w:hAnsi="Courier New" w:cs="Courier New"/>
-          <w:sz w:val="20"/>
-          <w:szCs w:val="20"/>
-        </w:rPr>
-      </w:pPr>
-      <w:r>
-        <w:rPr>
-          <w:rFonts w:ascii="Courier New" w:hAnsi="Courier New" w:cs="Courier New"/>
-          <w:color w:val="FF0000"/>
-          <w:sz w:val="20"/>
-          <w:szCs w:val="20"/>
-        </w:rPr>
-        <w:t>INFO: Please enter a valid last name</w:t>
-      </w:r>
-    </w:p>
-    <w:p>
-      <w:pPr>
-        <w:autoSpaceDE w:val="0"/>
-        <w:autoSpaceDN w:val="0"/>
-        <w:adjustRightInd w:val="0"/>
-        <w:spacing w:after="0" w:line="240" w:lineRule="auto"/>
-        <w:rPr>
-          <w:rFonts w:ascii="Courier New" w:hAnsi="Courier New" w:cs="Courier New"/>
-          <w:sz w:val="20"/>
-          <w:szCs w:val="20"/>
-        </w:rPr>
-      </w:pPr>
-      <w:r>
-        <w:rPr>
-          <w:rFonts w:ascii="Courier New" w:hAnsi="Courier New" w:cs="Courier New"/>
-          <w:color w:val="FF0000"/>
-          <w:sz w:val="20"/>
-          <w:szCs w:val="20"/>
-        </w:rPr>
-        <w:t>Dec 02, 2018 11:10:27 PM shop.shop.AppTest addressEmpty</w:t>
-      </w:r>
-    </w:p>
-    <w:p>
-      <w:pPr>
-        <w:autoSpaceDE w:val="0"/>
-        <w:autoSpaceDN w:val="0"/>
-        <w:adjustRightInd w:val="0"/>
-        <w:spacing w:after="0" w:line="240" w:lineRule="auto"/>
-        <w:rPr>
-          <w:rFonts w:ascii="Courier New" w:hAnsi="Courier New" w:cs="Courier New"/>
-          <w:sz w:val="20"/>
-          <w:szCs w:val="20"/>
-        </w:rPr>
-      </w:pPr>
-      <w:r>
-        <w:rPr>
-          <w:rFonts w:ascii="Courier New" w:hAnsi="Courier New" w:cs="Courier New"/>
-          <w:color w:val="FF0000"/>
-          <w:sz w:val="20"/>
-          <w:szCs w:val="20"/>
-        </w:rPr>
-        <w:t>INFO: Please enter a valid address</w:t>
-      </w:r>
-    </w:p>
-    <w:p>
-      <w:pPr>
-        <w:autoSpaceDE w:val="0"/>
-        <w:autoSpaceDN w:val="0"/>
-        <w:adjustRightInd w:val="0"/>
-        <w:spacing w:after="0" w:line="240" w:lineRule="auto"/>
-        <w:rPr>
-          <w:rFonts w:ascii="Courier New" w:hAnsi="Courier New" w:cs="Courier New"/>
-          <w:sz w:val="20"/>
-          <w:szCs w:val="20"/>
-        </w:rPr>
-      </w:pPr>
-      <w:r>
-        <w:rPr>
-          <w:rFonts w:ascii="Courier New" w:hAnsi="Courier New" w:cs="Courier New"/>
-          <w:color w:val="FF0000"/>
-          <w:sz w:val="20"/>
-          <w:szCs w:val="20"/>
-        </w:rPr>
-        <w:t>Dec 02, 2018 11:10:27 PM shop.shop.AppTest addressEmpty</w:t>
-      </w:r>
-    </w:p>
-    <w:p>
-      <w:pPr>
-        <w:autoSpaceDE w:val="0"/>
-        <w:autoSpaceDN w:val="0"/>
-        <w:adjustRightInd w:val="0"/>
-        <w:spacing w:after="0" w:line="240" w:lineRule="auto"/>
-        <w:rPr>
-          <w:rFonts w:ascii="Courier New" w:hAnsi="Courier New" w:cs="Courier New"/>
-          <w:sz w:val="20"/>
-          <w:szCs w:val="20"/>
-        </w:rPr>
-      </w:pPr>
-      <w:r>
-        <w:rPr>
-          <w:rFonts w:ascii="Courier New" w:hAnsi="Courier New" w:cs="Courier New"/>
-          <w:color w:val="FF0000"/>
-          <w:sz w:val="20"/>
-          <w:szCs w:val="20"/>
-        </w:rPr>
-        <w:t>INFO: Please enter a valid city</w:t>
-      </w:r>
-    </w:p>
-    <w:p>
-      <w:pPr>
-        <w:autoSpaceDE w:val="0"/>
-        <w:autoSpaceDN w:val="0"/>
-        <w:adjustRightInd w:val="0"/>
-        <w:spacing w:after="0" w:line="240" w:lineRule="auto"/>
-        <w:rPr>
-          <w:rFonts w:ascii="Courier New" w:hAnsi="Courier New" w:cs="Courier New"/>
-          <w:sz w:val="20"/>
-          <w:szCs w:val="20"/>
-        </w:rPr>
-      </w:pPr>
-      <w:r>
-        <w:rPr>
-          <w:rFonts w:ascii="Courier New" w:hAnsi="Courier New" w:cs="Courier New"/>
-          <w:color w:val="FF0000"/>
-          <w:sz w:val="20"/>
-          <w:szCs w:val="20"/>
-        </w:rPr>
-        <w:t>Dec 02, 2018 11:10:27 PM shop.shop.AppTest addressEmpty</w:t>
-      </w:r>
-    </w:p>
-    <w:p>
-      <w:pPr>
-        <w:autoSpaceDE w:val="0"/>
-        <w:autoSpaceDN w:val="0"/>
-        <w:adjustRightInd w:val="0"/>
-        <w:spacing w:after="0" w:line="240" w:lineRule="auto"/>
-        <w:rPr>
-          <w:rFonts w:ascii="Courier New" w:hAnsi="Courier New" w:cs="Courier New"/>
-          <w:sz w:val="20"/>
-          <w:szCs w:val="20"/>
-        </w:rPr>
-      </w:pPr>
-      <w:r>
-        <w:rPr>
-          <w:rFonts w:ascii="Courier New" w:hAnsi="Courier New" w:cs="Courier New"/>
-          <w:color w:val="FF0000"/>
-          <w:sz w:val="20"/>
-          <w:szCs w:val="20"/>
-        </w:rPr>
-        <w:t>INFO: Please enter a valid phone</w:t>
-      </w:r>
-    </w:p>
-    <w:p>
-      <w:pPr>
-        <w:autoSpaceDE w:val="0"/>
-        <w:autoSpaceDN w:val="0"/>
-        <w:adjustRightInd w:val="0"/>
-        <w:spacing w:after="0" w:line="240" w:lineRule="auto"/>
-        <w:rPr>
-          <w:rFonts w:ascii="Courier New" w:hAnsi="Courier New" w:cs="Courier New"/>
-          <w:sz w:val="20"/>
-          <w:szCs w:val="20"/>
-        </w:rPr>
-      </w:pPr>
-      <w:r>
-        <w:rPr>
-          <w:rFonts w:ascii="Courier New" w:hAnsi="Courier New" w:cs="Courier New"/>
-          <w:color w:val="FF0000"/>
-          <w:sz w:val="20"/>
-          <w:szCs w:val="20"/>
-        </w:rPr>
-        <w:t>Dec 02, 2018 11:10:28 PM shop.shop.AppTest openBrowser</w:t>
-      </w:r>
-    </w:p>
-    <w:p>
-      <w:pPr>
-        <w:autoSpaceDE w:val="0"/>
-        <w:autoSpaceDN w:val="0"/>
-        <w:adjustRightInd w:val="0"/>
-        <w:spacing w:after="0" w:line="240" w:lineRule="auto"/>
-        <w:rPr>
-          <w:rFonts w:ascii="Courier New" w:hAnsi="Courier New" w:cs="Courier New"/>
-          <w:sz w:val="20"/>
-          <w:szCs w:val="20"/>
-        </w:rPr>
-      </w:pPr>
-      <w:r>
-        <w:rPr>
-          <w:rFonts w:ascii="Courier New" w:hAnsi="Courier New" w:cs="Courier New"/>
-          <w:color w:val="FF0000"/>
-          <w:sz w:val="20"/>
-          <w:szCs w:val="20"/>
-        </w:rPr>
-        <w:t>INFO: Started Test</w:t>
-      </w:r>
-    </w:p>
-    <w:p>
-      <w:pPr>
-        <w:autoSpaceDE w:val="0"/>
-        <w:autoSpaceDN w:val="0"/>
-        <w:adjustRightInd w:val="0"/>
-        <w:spacing w:after="0" w:line="240" w:lineRule="auto"/>
-        <w:rPr>
-          <w:rFonts w:ascii="Courier New" w:hAnsi="Courier New" w:cs="Courier New"/>
-          <w:sz w:val="20"/>
-          <w:szCs w:val="20"/>
-        </w:rPr>
-      </w:pPr>
-      <w:r>
-        <w:rPr>
-          <w:rFonts w:ascii="Courier New" w:hAnsi="Courier New" w:cs="Courier New"/>
-          <w:color w:val="FF0000"/>
-          <w:sz w:val="20"/>
-          <w:szCs w:val="20"/>
-        </w:rPr>
-        <w:t>Starting ChromeDriver 2.44.609538 (b655c5a60b0b544917107a59d4153d4bf78e1b90) on port 7807</w:t>
-      </w:r>
-    </w:p>
-    <w:p>
-      <w:pPr>
-        <w:autoSpaceDE w:val="0"/>
-        <w:autoSpaceDN w:val="0"/>
-        <w:adjustRightInd w:val="0"/>
-        <w:spacing w:after="0" w:line="240" w:lineRule="auto"/>
-        <w:rPr>
-          <w:rFonts w:ascii="Courier New" w:hAnsi="Courier New" w:cs="Courier New"/>
-          <w:sz w:val="20"/>
-          <w:szCs w:val="20"/>
-        </w:rPr>
-      </w:pPr>
-      <w:r>
-        <w:rPr>
-          <w:rFonts w:ascii="Courier New" w:hAnsi="Courier New" w:cs="Courier New"/>
-          <w:color w:val="FF0000"/>
-          <w:sz w:val="20"/>
-          <w:szCs w:val="20"/>
-        </w:rPr>
         <w:t>Only local connections are allowed.</w:t>
       </w:r>
     </w:p>

</xml_diff>

<commit_message>
Documentation of list of test cases
list of test cases
</commit_message>
<xml_diff>
--- a/ListOfTestCases.docx
+++ b/ListOfTestCases.docx
@@ -727,7 +727,31 @@
                 <w:szCs w:val="28"/>
                 <w:lang w:eastAsia="en-CA"/>
               </w:rPr>
-              <w:t>Test case to assert item is added to cart</w:t>
+              <w:t xml:space="preserve">Test case to assert </w:t>
+            </w:r>
+            <w:r>
+              <w:rPr>
+                <w:rFonts w:ascii="Times New Roman" w:eastAsia="Times New Roman" w:hAnsi="Times New Roman" w:cs="Times New Roman"/>
+                <w:b/>
+                <w:bCs/>
+                <w:kern w:val="36"/>
+                <w:sz w:val="28"/>
+                <w:szCs w:val="28"/>
+                <w:lang w:eastAsia="en-CA"/>
+              </w:rPr>
+              <w:t xml:space="preserve">that </w:t>
+            </w:r>
+            <w:r>
+              <w:rPr>
+                <w:rFonts w:ascii="Times New Roman" w:eastAsia="Times New Roman" w:hAnsi="Times New Roman" w:cs="Times New Roman"/>
+                <w:b/>
+                <w:bCs/>
+                <w:kern w:val="36"/>
+                <w:sz w:val="28"/>
+                <w:szCs w:val="28"/>
+                <w:lang w:eastAsia="en-CA"/>
+              </w:rPr>
+              <w:t>item is added to cart</w:t>
             </w:r>
           </w:p>
           <w:p>
@@ -1151,6 +1175,18 @@
                 <w:szCs w:val="28"/>
                 <w:lang w:eastAsia="en-CA"/>
               </w:rPr>
+              <w:t xml:space="preserve">1 </w:t>
+            </w:r>
+            <w:bookmarkStart w:id="0" w:name="_GoBack"/>
+            <w:bookmarkEnd w:id="0"/>
+            <w:r>
+              <w:rPr>
+                <w:rFonts w:ascii="Times New Roman" w:eastAsia="Times New Roman" w:hAnsi="Times New Roman" w:cs="Times New Roman"/>
+                <w:color w:val="000000"/>
+                <w:sz w:val="28"/>
+                <w:szCs w:val="28"/>
+                <w:lang w:eastAsia="en-CA"/>
+              </w:rPr>
               <w:t>Magic Mouse in your Check-Out Page</w:t>
             </w:r>
           </w:p>
@@ -3300,27 +3336,7 @@
                 <w:szCs w:val="28"/>
                 <w:lang w:eastAsia="en-CA"/>
               </w:rPr>
-              <w:t>Click on search box and search “</w:t>
-            </w:r>
-            <w:r>
-              <w:rPr>
-                <w:rFonts w:ascii="Times New Roman" w:eastAsia="Times New Roman" w:hAnsi="Times New Roman" w:cs="Times New Roman"/>
-                <w:color w:val="000000"/>
-                <w:sz w:val="28"/>
-                <w:szCs w:val="28"/>
-                <w:lang w:eastAsia="en-CA"/>
-              </w:rPr>
-              <w:t>sample</w:t>
-            </w:r>
-            <w:r>
-              <w:rPr>
-                <w:rFonts w:ascii="Times New Roman" w:eastAsia="Times New Roman" w:hAnsi="Times New Roman" w:cs="Times New Roman"/>
-                <w:color w:val="000000"/>
-                <w:sz w:val="28"/>
-                <w:szCs w:val="28"/>
-                <w:lang w:eastAsia="en-CA"/>
-              </w:rPr>
-              <w:t>”</w:t>
+              <w:t>Click on search box and search “sample”</w:t>
             </w:r>
           </w:p>
           <w:p>
@@ -3346,27 +3362,7 @@
                 <w:szCs w:val="28"/>
                 <w:lang w:eastAsia="en-CA"/>
               </w:rPr>
-              <w:t xml:space="preserve">Assert that the item is </w:t>
-            </w:r>
-            <w:r>
-              <w:rPr>
-                <w:rFonts w:ascii="Times New Roman" w:eastAsia="Times New Roman" w:hAnsi="Times New Roman" w:cs="Times New Roman"/>
-                <w:color w:val="000000"/>
-                <w:sz w:val="28"/>
-                <w:szCs w:val="28"/>
-                <w:lang w:eastAsia="en-CA"/>
-              </w:rPr>
-              <w:t xml:space="preserve">not </w:t>
-            </w:r>
-            <w:r>
-              <w:rPr>
-                <w:rFonts w:ascii="Times New Roman" w:eastAsia="Times New Roman" w:hAnsi="Times New Roman" w:cs="Times New Roman"/>
-                <w:color w:val="000000"/>
-                <w:sz w:val="28"/>
-                <w:szCs w:val="28"/>
-                <w:lang w:eastAsia="en-CA"/>
-              </w:rPr>
-              <w:t>found.</w:t>
+              <w:t>Assert that the item is not found.</w:t>
             </w:r>
           </w:p>
           <w:p>
@@ -5204,10 +5200,7 @@
       </w:tr>
     </w:tbl>
     <w:p/>
-    <w:p>
-      <w:bookmarkStart w:id="0" w:name="_GoBack"/>
-      <w:bookmarkEnd w:id="0"/>
-    </w:p>
+    <w:p/>
     <w:p>
       <w:pPr>
         <w:rPr>
@@ -10780,6 +10773,7 @@
   <w:style w:type="character" w:default="1" w:styleId="DefaultParagraphFont">
     <w:name w:val="Default Paragraph Font"/>
     <w:uiPriority w:val="1"/>
+    <w:semiHidden/>
     <w:unhideWhenUsed/>
   </w:style>
   <w:style w:type="table" w:default="1" w:styleId="TableNormal">

</xml_diff>

<commit_message>
Documentation and List of Test cases
Documentation and List of test cases
</commit_message>
<xml_diff>
--- a/ListOfTestCases.docx
+++ b/ListOfTestCases.docx
@@ -21,6 +21,28 @@
         </w:rPr>
         <w:t>Steps to set up and run the tests</w:t>
       </w:r>
+    </w:p>
+    <w:p>
+      <w:pPr>
+        <w:jc w:val="center"/>
+        <w:rPr>
+          <w:rFonts w:ascii="Times New Roman" w:hAnsi="Times New Roman" w:cs="Times New Roman"/>
+          <w:b/>
+          <w:sz w:val="44"/>
+          <w:szCs w:val="44"/>
+        </w:rPr>
+      </w:pPr>
+      <w:r>
+        <w:rPr>
+          <w:rFonts w:ascii="Times New Roman" w:hAnsi="Times New Roman" w:cs="Times New Roman"/>
+          <w:b/>
+          <w:sz w:val="44"/>
+          <w:szCs w:val="44"/>
+        </w:rPr>
+        <w:t>List of Test Cases</w:t>
+      </w:r>
+      <w:bookmarkStart w:id="0" w:name="_GoBack"/>
+      <w:bookmarkEnd w:id="0"/>
     </w:p>
     <w:p>
       <w:pPr>
@@ -517,6 +539,7 @@
           <w:sz w:val="28"/>
           <w:szCs w:val="28"/>
         </w:rPr>
+        <w:lastRenderedPageBreak/>
         <w:t>The file location whe</w:t>
       </w:r>
       <w:r>
@@ -622,8 +645,8 @@
               <w:rPr>
                 <w:rFonts w:ascii="Times New Roman" w:hAnsi="Times New Roman" w:cs="Times New Roman"/>
                 <w:b/>
-                <w:sz w:val="28"/>
-                <w:szCs w:val="28"/>
+                <w:sz w:val="36"/>
+                <w:szCs w:val="36"/>
               </w:rPr>
             </w:pPr>
             <w:r>
@@ -643,6 +666,26 @@
                 <w:szCs w:val="36"/>
               </w:rPr>
               <w:t>s</w:t>
+            </w:r>
+          </w:p>
+          <w:p>
+            <w:pPr>
+              <w:jc w:val="center"/>
+              <w:rPr>
+                <w:rFonts w:ascii="Times New Roman" w:hAnsi="Times New Roman" w:cs="Times New Roman"/>
+                <w:b/>
+                <w:sz w:val="28"/>
+                <w:szCs w:val="28"/>
+              </w:rPr>
+            </w:pPr>
+            <w:r>
+              <w:rPr>
+                <w:rFonts w:ascii="Times New Roman" w:hAnsi="Times New Roman" w:cs="Times New Roman"/>
+                <w:b/>
+                <w:sz w:val="36"/>
+                <w:szCs w:val="36"/>
+              </w:rPr>
+              <w:t>Integration and Unit Tests</w:t>
             </w:r>
           </w:p>
         </w:tc>
@@ -1177,8 +1220,6 @@
               </w:rPr>
               <w:t xml:space="preserve">1 </w:t>
             </w:r>
-            <w:bookmarkStart w:id="0" w:name="_GoBack"/>
-            <w:bookmarkEnd w:id="0"/>
             <w:r>
               <w:rPr>
                 <w:rFonts w:ascii="Times New Roman" w:eastAsia="Times New Roman" w:hAnsi="Times New Roman" w:cs="Times New Roman"/>

</xml_diff>